<commit_message>
final version with sample text and report
</commit_message>
<xml_diff>
--- a/algo_4sem/1_hashtable/Report.docx
+++ b/algo_4sem/1_hashtable/Report.docx
@@ -112,17 +112,7 @@
           <w:rtl w:val="0"/>
           <w:lang w:val="ru-RU"/>
         </w:rPr>
-        <w:t xml:space="preserve">Кафедра </w:t>
-      </w:r>
-      <w:r>
-        <w:rPr>
-          <w:rFonts w:ascii="Times New Roman" w:hAnsi="Times New Roman" w:hint="default"/>
-          <w:sz w:val="28"/>
-          <w:szCs w:val="28"/>
-          <w:rtl w:val="0"/>
-          <w:lang w:val="ru-RU"/>
-        </w:rPr>
-        <w:t>Информатики и прикладной математики</w:t>
+        <w:t>Кафедра Информатики и прикладной математики</w:t>
       </w:r>
     </w:p>
     <w:p>
@@ -498,37 +488,7 @@
           <w:rtl w:val="0"/>
           <w:lang w:val="ru-RU"/>
         </w:rPr>
-        <w:t xml:space="preserve">Выполнил </w:t>
-      </w:r>
-      <w:r>
-        <w:rPr>
-          <w:rFonts w:ascii="Times New Roman" w:hAnsi="Times New Roman" w:hint="default"/>
-          <w:sz w:val="28"/>
-          <w:szCs w:val="28"/>
-          <w:rtl w:val="0"/>
-          <w:lang w:val="ru-RU"/>
-        </w:rPr>
-        <w:t>Григорьев</w:t>
-      </w:r>
-      <w:r>
-        <w:rPr>
-          <w:rFonts w:ascii="Times New Roman" w:hAnsi="Times New Roman"/>
-          <w:sz w:val="28"/>
-          <w:szCs w:val="28"/>
-          <w:rtl w:val="0"/>
-          <w:lang w:val="ru-RU"/>
-        </w:rPr>
-        <w:t xml:space="preserve"> </w:t>
-      </w:r>
-      <w:r>
-        <w:rPr>
-          <w:rFonts w:ascii="Times New Roman" w:hAnsi="Times New Roman" w:hint="default"/>
-          <w:sz w:val="28"/>
-          <w:szCs w:val="28"/>
-          <w:rtl w:val="0"/>
-          <w:lang w:val="ru-RU"/>
-        </w:rPr>
-        <w:t>Г</w:t>
+        <w:t>Выполнил Григорьев Г</w:t>
       </w:r>
       <w:r>
         <w:rPr>
@@ -630,27 +590,7 @@
           <w:rtl w:val="0"/>
           <w:lang w:val="ru-RU"/>
         </w:rPr>
-        <w:t>Зинчик</w:t>
-      </w:r>
-      <w:r>
-        <w:rPr>
-          <w:rFonts w:ascii="Times New Roman" w:hAnsi="Times New Roman"/>
-          <w:sz w:val="28"/>
-          <w:szCs w:val="28"/>
-          <w:rtl w:val="0"/>
-          <w:lang w:val="ru-RU"/>
-        </w:rPr>
-        <w:t xml:space="preserve"> </w:t>
-      </w:r>
-      <w:r>
-        <w:rPr>
-          <w:rFonts w:ascii="Times New Roman" w:hAnsi="Times New Roman" w:hint="default"/>
-          <w:sz w:val="28"/>
-          <w:szCs w:val="28"/>
-          <w:rtl w:val="0"/>
-          <w:lang w:val="ru-RU"/>
-        </w:rPr>
-        <w:t>А</w:t>
+        <w:t>Зинчик А</w:t>
       </w:r>
       <w:r>
         <w:rPr>
@@ -832,27 +772,17 @@
           <w:rtl w:val="0"/>
           <w:lang w:val="ru-RU"/>
         </w:rPr>
-        <w:t>, 201</w:t>
-      </w:r>
-      <w:r>
-        <w:rPr>
-          <w:rFonts w:ascii="Times New Roman" w:hAnsi="Times New Roman"/>
-          <w:sz w:val="28"/>
-          <w:szCs w:val="28"/>
-          <w:rtl w:val="0"/>
-          <w:lang w:val="ru-RU"/>
-        </w:rPr>
-        <w:t>8</w:t>
-      </w:r>
-      <w:r>
-        <w:rPr>
-          <w:rFonts w:ascii="Times New Roman" w:hAnsi="Times New Roman" w:hint="default"/>
-          <w:sz w:val="28"/>
-          <w:szCs w:val="28"/>
-          <w:rtl w:val="0"/>
-          <w:lang w:val="ru-RU"/>
-        </w:rPr>
-        <w:t xml:space="preserve"> г</w:t>
+        <w:t xml:space="preserve">, 2018 </w:t>
+      </w:r>
+      <w:r>
+        <w:rPr>
+          <w:rFonts w:ascii="Times New Roman" w:hAnsi="Times New Roman" w:hint="default"/>
+          <w:sz w:val="28"/>
+          <w:szCs w:val="28"/>
+          <w:rtl w:val="0"/>
+          <w:lang w:val="ru-RU"/>
+        </w:rPr>
+        <w:t>г</w:t>
       </w:r>
       <w:r>
         <w:rPr>
@@ -882,23 +812,18 @@
           <w:tab w:val="left" w:pos="7920"/>
           <w:tab w:val="left" w:pos="8640"/>
         </w:tabs>
-        <w:bidi w:val="0"/>
         <w:spacing w:line="360" w:lineRule="atLeast"/>
-        <w:ind w:left="0" w:right="0" w:firstLine="0"/>
-        <w:jc w:val="left"/>
-        <w:rPr>
-          <w:rFonts w:ascii="Times New Roman" w:cs="Times New Roman" w:hAnsi="Times New Roman" w:eastAsia="Times New Roman"/>
-          <w:sz w:val="28"/>
-          <w:szCs w:val="28"/>
-          <w:rtl w:val="0"/>
-        </w:rPr>
-      </w:pPr>
-      <w:r>
-        <w:rPr>
-          <w:rFonts w:ascii="Times New Roman" w:cs="Times New Roman" w:hAnsi="Times New Roman" w:eastAsia="Times New Roman"/>
-          <w:sz w:val="28"/>
-          <w:szCs w:val="28"/>
-          <w:rtl w:val="0"/>
+        <w:rPr>
+          <w:rFonts w:ascii="Times New Roman" w:cs="Times New Roman" w:hAnsi="Times New Roman" w:eastAsia="Times New Roman"/>
+          <w:sz w:val="28"/>
+          <w:szCs w:val="28"/>
+        </w:rPr>
+      </w:pPr>
+      <w:r>
+        <w:rPr>
+          <w:rFonts w:ascii="Times New Roman" w:cs="Times New Roman" w:hAnsi="Times New Roman" w:eastAsia="Times New Roman"/>
+          <w:sz w:val="28"/>
+          <w:szCs w:val="28"/>
         </w:rPr>
         <w:tab/>
       </w:r>
@@ -949,15 +874,11 @@
           <w:tab w:val="left" w:pos="7920"/>
           <w:tab w:val="left" w:pos="8640"/>
         </w:tabs>
-        <w:bidi w:val="0"/>
         <w:spacing w:line="360" w:lineRule="atLeast"/>
-        <w:ind w:left="0" w:right="0" w:firstLine="0"/>
-        <w:jc w:val="left"/>
-        <w:rPr>
-          <w:rFonts w:ascii="Times New Roman" w:cs="Times New Roman" w:hAnsi="Times New Roman" w:eastAsia="Times New Roman"/>
-          <w:sz w:val="28"/>
-          <w:szCs w:val="28"/>
-          <w:rtl w:val="0"/>
+        <w:rPr>
+          <w:rFonts w:ascii="Times New Roman" w:cs="Times New Roman" w:hAnsi="Times New Roman" w:eastAsia="Times New Roman"/>
+          <w:sz w:val="28"/>
+          <w:szCs w:val="28"/>
         </w:rPr>
       </w:pPr>
       <w:r>
@@ -1007,15 +928,11 @@
           <w:tab w:val="left" w:pos="7920"/>
           <w:tab w:val="left" w:pos="8640"/>
         </w:tabs>
-        <w:bidi w:val="0"/>
         <w:spacing w:line="360" w:lineRule="atLeast"/>
-        <w:ind w:left="0" w:right="0" w:firstLine="0"/>
-        <w:jc w:val="left"/>
-        <w:rPr>
-          <w:rFonts w:ascii="Times New Roman" w:cs="Times New Roman" w:hAnsi="Times New Roman" w:eastAsia="Times New Roman"/>
-          <w:sz w:val="28"/>
-          <w:szCs w:val="28"/>
-          <w:rtl w:val="0"/>
+        <w:rPr>
+          <w:rFonts w:ascii="Times New Roman" w:cs="Times New Roman" w:hAnsi="Times New Roman" w:eastAsia="Times New Roman"/>
+          <w:sz w:val="28"/>
+          <w:szCs w:val="28"/>
         </w:rPr>
       </w:pPr>
       <w:r>
@@ -1064,15 +981,11 @@
           <w:tab w:val="left" w:pos="7920"/>
           <w:tab w:val="left" w:pos="8640"/>
         </w:tabs>
-        <w:bidi w:val="0"/>
         <w:spacing w:line="360" w:lineRule="atLeast"/>
-        <w:ind w:left="0" w:right="0" w:firstLine="0"/>
-        <w:jc w:val="left"/>
-        <w:rPr>
-          <w:rFonts w:ascii="Times New Roman" w:cs="Times New Roman" w:hAnsi="Times New Roman" w:eastAsia="Times New Roman"/>
-          <w:sz w:val="28"/>
-          <w:szCs w:val="28"/>
-          <w:rtl w:val="0"/>
+        <w:rPr>
+          <w:rFonts w:ascii="Times New Roman" w:cs="Times New Roman" w:hAnsi="Times New Roman" w:eastAsia="Times New Roman"/>
+          <w:sz w:val="28"/>
+          <w:szCs w:val="28"/>
         </w:rPr>
       </w:pPr>
       <w:r>
@@ -1131,15 +1044,11 @@
           <w:tab w:val="left" w:pos="7920"/>
           <w:tab w:val="left" w:pos="8640"/>
         </w:tabs>
-        <w:bidi w:val="0"/>
         <w:spacing w:line="360" w:lineRule="atLeast"/>
-        <w:ind w:left="0" w:right="0" w:firstLine="0"/>
-        <w:jc w:val="left"/>
-        <w:rPr>
-          <w:rFonts w:ascii="Times New Roman" w:cs="Times New Roman" w:hAnsi="Times New Roman" w:eastAsia="Times New Roman"/>
-          <w:sz w:val="28"/>
-          <w:szCs w:val="28"/>
-          <w:rtl w:val="0"/>
+        <w:rPr>
+          <w:rFonts w:ascii="Times New Roman" w:cs="Times New Roman" w:hAnsi="Times New Roman" w:eastAsia="Times New Roman"/>
+          <w:sz w:val="28"/>
+          <w:szCs w:val="28"/>
         </w:rPr>
       </w:pPr>
     </w:p>
@@ -1160,23 +1069,18 @@
           <w:tab w:val="left" w:pos="7920"/>
           <w:tab w:val="left" w:pos="8640"/>
         </w:tabs>
-        <w:bidi w:val="0"/>
         <w:spacing w:after="240" w:line="360" w:lineRule="atLeast"/>
-        <w:ind w:left="0" w:right="0" w:firstLine="0"/>
-        <w:jc w:val="left"/>
-        <w:rPr>
-          <w:rFonts w:ascii="Times New Roman" w:cs="Times New Roman" w:hAnsi="Times New Roman" w:eastAsia="Times New Roman"/>
-          <w:sz w:val="28"/>
-          <w:szCs w:val="28"/>
-          <w:rtl w:val="0"/>
-        </w:rPr>
-      </w:pPr>
-      <w:r>
-        <w:rPr>
-          <w:rFonts w:ascii="Times New Roman" w:cs="Times New Roman" w:hAnsi="Times New Roman" w:eastAsia="Times New Roman"/>
-          <w:sz w:val="28"/>
-          <w:szCs w:val="28"/>
-          <w:rtl w:val="0"/>
+        <w:rPr>
+          <w:rFonts w:ascii="Times New Roman" w:cs="Times New Roman" w:hAnsi="Times New Roman" w:eastAsia="Times New Roman"/>
+          <w:sz w:val="28"/>
+          <w:szCs w:val="28"/>
+        </w:rPr>
+      </w:pPr>
+      <w:r>
+        <w:rPr>
+          <w:rFonts w:ascii="Times New Roman" w:cs="Times New Roman" w:hAnsi="Times New Roman" w:eastAsia="Times New Roman"/>
+          <w:sz w:val="28"/>
+          <w:szCs w:val="28"/>
         </w:rPr>
         <w:tab/>
       </w:r>
@@ -1428,27 +1332,7 @@
           <w:rtl w:val="0"/>
           <w:lang w:val="ru-RU"/>
         </w:rPr>
-        <w:t>Для организации</w:t>
-      </w:r>
-      <w:r>
-        <w:rPr>
-          <w:rFonts w:ascii="Times New Roman" w:hAnsi="Times New Roman"/>
-          <w:sz w:val="28"/>
-          <w:szCs w:val="28"/>
-          <w:rtl w:val="0"/>
-          <w:lang w:val="ru-RU"/>
-        </w:rPr>
-        <w:t xml:space="preserve"> </w:t>
-      </w:r>
-      <w:r>
-        <w:rPr>
-          <w:rFonts w:ascii="Times New Roman" w:hAnsi="Times New Roman" w:hint="default"/>
-          <w:sz w:val="28"/>
-          <w:szCs w:val="28"/>
-          <w:rtl w:val="0"/>
-          <w:lang w:val="ru-RU"/>
-        </w:rPr>
-        <w:t>таблицы используется простейшая хэш</w:t>
+        <w:t>Для организации таблицы используется простейшая хэш</w:t>
       </w:r>
       <w:r>
         <w:rPr>
@@ -1508,33 +1392,13 @@
       </w:r>
       <w:r>
         <w:rPr>
-          <w:rFonts w:ascii="Times New Roman" w:hAnsi="Times New Roman"/>
-          <w:sz w:val="28"/>
-          <w:szCs w:val="28"/>
-          <w:rtl w:val="0"/>
-          <w:lang w:val="ru-RU"/>
-        </w:rPr>
-        <w:t xml:space="preserve"> </w:t>
-      </w:r>
-      <w:r>
-        <w:rPr>
-          <w:rFonts w:ascii="Times New Roman" w:hAnsi="Times New Roman" w:hint="default"/>
-          <w:sz w:val="28"/>
-          <w:szCs w:val="28"/>
-          <w:rtl w:val="0"/>
-          <w:lang w:val="ru-RU"/>
-        </w:rPr>
-        <w:t>возникновении коллизий используется дополнительный метод размещения</w:t>
-      </w:r>
-      <w:r>
-        <w:rPr>
-          <w:rFonts w:ascii="Times New Roman" w:hAnsi="Times New Roman"/>
-          <w:sz w:val="28"/>
-          <w:szCs w:val="28"/>
-          <w:rtl w:val="0"/>
-          <w:lang w:val="ru-RU"/>
-        </w:rPr>
-        <w:t xml:space="preserve"> </w:t>
+          <w:rFonts w:ascii="Times New Roman" w:hAnsi="Times New Roman" w:hint="default"/>
+          <w:sz w:val="28"/>
+          <w:szCs w:val="28"/>
+          <w:rtl w:val="0"/>
+          <w:lang w:val="ru-RU"/>
+        </w:rPr>
+        <w:t xml:space="preserve"> возникновении коллизий используется дополнительный метод размещения </w:t>
       </w:r>
       <w:r>
         <w:rPr>
@@ -1575,23 +1439,13 @@
       </w:r>
       <w:r>
         <w:rPr>
-          <w:rFonts w:ascii="Times New Roman" w:hAnsi="Times New Roman"/>
-          <w:sz w:val="28"/>
-          <w:szCs w:val="28"/>
-          <w:rtl w:val="0"/>
-          <w:lang w:val="ru-RU"/>
-        </w:rPr>
-        <w:t xml:space="preserve"> </w:t>
-      </w:r>
-      <w:r>
-        <w:rPr>
-          <w:rFonts w:ascii="Times New Roman" w:hAnsi="Times New Roman" w:hint="default"/>
-          <w:sz w:val="28"/>
-          <w:szCs w:val="28"/>
-          <w:rtl w:val="0"/>
-          <w:lang w:val="ru-RU"/>
-        </w:rPr>
-        <w:t>то они должны быть связаны с элементом главной хэш</w:t>
+          <w:rFonts w:ascii="Times New Roman" w:hAnsi="Times New Roman" w:hint="default"/>
+          <w:sz w:val="28"/>
+          <w:szCs w:val="28"/>
+          <w:rtl w:val="0"/>
+          <w:lang w:val="ru-RU"/>
+        </w:rPr>
+        <w:t xml:space="preserve"> то они должны быть связаны с элементом главной хэш</w:t>
       </w:r>
       <w:r>
         <w:rPr>
@@ -1680,27 +1534,7 @@
           <w:rtl w:val="0"/>
           <w:lang w:val="ru-RU"/>
         </w:rPr>
-        <w:t>чтобы программа сообщала среднее число коллизий</w:t>
-      </w:r>
-      <w:r>
-        <w:rPr>
-          <w:rFonts w:ascii="Times New Roman" w:hAnsi="Times New Roman"/>
-          <w:sz w:val="28"/>
-          <w:szCs w:val="28"/>
-          <w:rtl w:val="0"/>
-          <w:lang w:val="ru-RU"/>
-        </w:rPr>
-        <w:t xml:space="preserve"> </w:t>
-      </w:r>
-      <w:r>
-        <w:rPr>
-          <w:rFonts w:ascii="Times New Roman" w:hAnsi="Times New Roman" w:hint="default"/>
-          <w:sz w:val="28"/>
-          <w:szCs w:val="28"/>
-          <w:rtl w:val="0"/>
-          <w:lang w:val="ru-RU"/>
-        </w:rPr>
-        <w:t>и среднее количество сравнений</w:t>
+        <w:t>чтобы программа сообщала среднее число коллизий и среднее количество сравнений</w:t>
       </w:r>
       <w:r>
         <w:rPr>
@@ -1748,15 +1582,11 @@
           <w:tab w:val="left" w:pos="7920"/>
           <w:tab w:val="left" w:pos="8640"/>
         </w:tabs>
-        <w:bidi w:val="0"/>
         <w:spacing w:after="240" w:line="360" w:lineRule="atLeast"/>
-        <w:ind w:left="0" w:right="0" w:firstLine="0"/>
-        <w:jc w:val="left"/>
-        <w:rPr>
-          <w:rFonts w:ascii="Times New Roman" w:cs="Times New Roman" w:hAnsi="Times New Roman" w:eastAsia="Times New Roman"/>
-          <w:sz w:val="28"/>
-          <w:szCs w:val="28"/>
-          <w:rtl w:val="0"/>
+        <w:rPr>
+          <w:rFonts w:ascii="Times New Roman" w:cs="Times New Roman" w:hAnsi="Times New Roman" w:eastAsia="Times New Roman"/>
+          <w:sz w:val="28"/>
+          <w:szCs w:val="28"/>
         </w:rPr>
       </w:pPr>
     </w:p>
@@ -1777,15 +1607,12 @@
           <w:tab w:val="left" w:pos="7920"/>
           <w:tab w:val="left" w:pos="8640"/>
         </w:tabs>
-        <w:bidi w:val="0"/>
         <w:spacing w:after="240" w:line="440" w:lineRule="atLeast"/>
-        <w:ind w:left="0" w:right="0" w:firstLine="0"/>
         <w:jc w:val="center"/>
         <w:rPr>
           <w:rFonts w:ascii="Times New Roman" w:cs="Times New Roman" w:hAnsi="Times New Roman" w:eastAsia="Times New Roman"/>
           <w:sz w:val="37"/>
           <w:szCs w:val="37"/>
-          <w:rtl w:val="0"/>
         </w:rPr>
       </w:pPr>
       <w:r>
@@ -1825,15 +1652,12 @@
           <w:tab w:val="left" w:pos="7920"/>
           <w:tab w:val="left" w:pos="8640"/>
         </w:tabs>
-        <w:bidi w:val="0"/>
         <w:spacing w:after="240" w:line="440" w:lineRule="atLeast"/>
-        <w:ind w:left="0" w:right="0" w:firstLine="0"/>
         <w:jc w:val="center"/>
         <w:rPr>
           <w:rFonts w:ascii="Times New Roman" w:cs="Times New Roman" w:hAnsi="Times New Roman" w:eastAsia="Times New Roman"/>
           <w:sz w:val="37"/>
           <w:szCs w:val="37"/>
-          <w:rtl w:val="0"/>
         </w:rPr>
       </w:pPr>
       <w:r>
@@ -1864,17 +1688,7 @@
           <w:rtl w:val="0"/>
           <w:lang w:val="ru-RU"/>
         </w:rPr>
-        <w:t xml:space="preserve">функция – </w:t>
-      </w:r>
-      <w:r>
-        <w:rPr>
-          <w:rFonts w:ascii="Times New Roman" w:hAnsi="Times New Roman" w:hint="default"/>
-          <w:sz w:val="37"/>
-          <w:szCs w:val="37"/>
-          <w:rtl w:val="0"/>
-          <w:lang w:val="ru-RU"/>
-        </w:rPr>
-        <w:t>Сумма кодов первых трех букв</w:t>
+        <w:t>функция – Сумма кодов первых трех букв</w:t>
       </w:r>
     </w:p>
     <w:p>
@@ -1894,15 +1708,12 @@
           <w:tab w:val="left" w:pos="7920"/>
           <w:tab w:val="left" w:pos="8640"/>
         </w:tabs>
-        <w:bidi w:val="0"/>
         <w:spacing w:after="240" w:line="440" w:lineRule="atLeast"/>
-        <w:ind w:left="0" w:right="0" w:firstLine="0"/>
         <w:jc w:val="center"/>
         <w:rPr>
           <w:rFonts w:ascii="Courier New" w:cs="Courier New" w:hAnsi="Courier New" w:eastAsia="Courier New"/>
           <w:sz w:val="32"/>
           <w:szCs w:val="32"/>
-          <w:rtl w:val="0"/>
         </w:rPr>
       </w:pPr>
       <w:r>
@@ -1913,57 +1724,7 @@
           <w:rtl w:val="0"/>
           <w:lang w:val="ru-RU"/>
         </w:rPr>
-        <w:t xml:space="preserve">Способ разрешения коллизий – </w:t>
-      </w:r>
-      <w:r>
-        <w:rPr>
-          <w:rFonts w:ascii="Times New Roman" w:hAnsi="Times New Roman" w:hint="default"/>
-          <w:sz w:val="37"/>
-          <w:szCs w:val="37"/>
-          <w:rtl w:val="0"/>
-          <w:lang w:val="ru-RU"/>
-        </w:rPr>
-        <w:t>Рехеширование с</w:t>
-      </w:r>
-      <w:r>
-        <w:rPr>
-          <w:rFonts w:ascii="Times New Roman" w:hAnsi="Times New Roman"/>
-          <w:sz w:val="37"/>
-          <w:szCs w:val="37"/>
-          <w:rtl w:val="0"/>
-          <w:lang w:val="ru-RU"/>
-        </w:rPr>
-        <w:t xml:space="preserve"> </w:t>
-      </w:r>
-      <w:r>
-        <w:rPr>
-          <w:rFonts w:ascii="Times New Roman" w:hAnsi="Times New Roman" w:hint="default"/>
-          <w:sz w:val="37"/>
-          <w:szCs w:val="37"/>
-          <w:rtl w:val="0"/>
-          <w:lang w:val="ru-RU"/>
-        </w:rPr>
-        <w:t>использованием</w:t>
-      </w:r>
-      <w:r>
-        <w:rPr>
-          <w:rFonts w:ascii="Times New Roman" w:hAnsi="Times New Roman"/>
-          <w:sz w:val="37"/>
-          <w:szCs w:val="37"/>
-          <w:rtl w:val="0"/>
-          <w:lang w:val="ru-RU"/>
-        </w:rPr>
-        <w:t xml:space="preserve"> </w:t>
-      </w:r>
-      <w:r>
-        <w:rPr>
-          <w:rFonts w:ascii="Times New Roman" w:hAnsi="Times New Roman" w:hint="default"/>
-          <w:sz w:val="37"/>
-          <w:szCs w:val="37"/>
-          <w:rtl w:val="0"/>
-          <w:lang w:val="ru-RU"/>
-        </w:rPr>
-        <w:t>случайных чисел</w:t>
+        <w:t>Способ разрешения коллизий – Рехеширование с использованием случайных чисел</w:t>
       </w:r>
     </w:p>
     <w:p>
@@ -1983,15 +1744,11 @@
           <w:tab w:val="left" w:pos="7920"/>
           <w:tab w:val="left" w:pos="8640"/>
         </w:tabs>
-        <w:bidi w:val="0"/>
         <w:spacing w:after="240" w:line="320" w:lineRule="atLeast"/>
-        <w:ind w:left="0" w:right="0" w:firstLine="0"/>
-        <w:jc w:val="left"/>
         <w:rPr>
           <w:rFonts w:ascii="Courier New" w:cs="Courier New" w:hAnsi="Courier New" w:eastAsia="Courier New"/>
           <w:sz w:val="32"/>
           <w:szCs w:val="32"/>
-          <w:rtl w:val="0"/>
         </w:rPr>
       </w:pPr>
     </w:p>
@@ -2012,20 +1769,16 @@
           <w:tab w:val="left" w:pos="7920"/>
           <w:tab w:val="left" w:pos="8640"/>
         </w:tabs>
-        <w:bidi w:val="0"/>
         <w:spacing w:after="240" w:line="320" w:lineRule="atLeast"/>
-        <w:ind w:left="0" w:right="0" w:firstLine="0"/>
-        <w:jc w:val="left"/>
-        <w:rPr>
-          <w:rFonts w:ascii="Times" w:cs="Times" w:hAnsi="Times" w:eastAsia="Times"/>
+        <w:rPr>
+          <w:rFonts w:ascii="Times New Roman" w:cs="Times New Roman" w:hAnsi="Times New Roman" w:eastAsia="Times New Roman"/>
           <w:sz w:val="24"/>
           <w:szCs w:val="24"/>
-          <w:rtl w:val="0"/>
-        </w:rPr>
-      </w:pPr>
-      <w:r>
-        <w:rPr>
-          <w:rFonts w:ascii="Courier New" w:hAnsi="Courier New" w:hint="default"/>
+        </w:rPr>
+      </w:pPr>
+      <w:r>
+        <w:rPr>
+          <w:rFonts w:ascii="Times New Roman" w:hAnsi="Times New Roman" w:hint="default"/>
           <w:sz w:val="37"/>
           <w:szCs w:val="37"/>
           <w:rtl w:val="0"/>
@@ -2051,29 +1804,45 @@
           <w:tab w:val="left" w:pos="7920"/>
           <w:tab w:val="left" w:pos="8640"/>
         </w:tabs>
-        <w:bidi w:val="0"/>
         <w:spacing w:line="360" w:lineRule="atLeast"/>
-        <w:ind w:left="0" w:right="0" w:firstLine="0"/>
-        <w:jc w:val="left"/>
-        <w:rPr>
-          <w:rFonts w:ascii="Courier New" w:cs="Courier New" w:hAnsi="Courier New" w:eastAsia="Courier New"/>
-          <w:sz w:val="32"/>
-          <w:szCs w:val="32"/>
-          <w:rtl w:val="0"/>
-        </w:rPr>
-      </w:pPr>
-      <w:r>
-        <w:rPr>
-          <w:rFonts w:ascii="Courier New" w:hAnsi="Courier New" w:hint="default"/>
-          <w:sz w:val="32"/>
-          <w:szCs w:val="32"/>
-          <w:rtl w:val="0"/>
-        </w:rPr>
-        <w:t xml:space="preserve">     Таблица представляет собой массив</w:t>
-      </w:r>
-      <w:r>
-        <w:rPr>
-          <w:rFonts w:ascii="Courier New" w:hAnsi="Courier New"/>
+        <w:rPr>
+          <w:rFonts w:ascii="Times New Roman" w:cs="Times New Roman" w:hAnsi="Times New Roman" w:eastAsia="Times New Roman"/>
+          <w:sz w:val="32"/>
+          <w:szCs w:val="32"/>
+        </w:rPr>
+      </w:pPr>
+      <w:r>
+        <w:rPr>
+          <w:rFonts w:ascii="Times New Roman" w:hAnsi="Times New Roman" w:hint="default"/>
+          <w:sz w:val="32"/>
+          <w:szCs w:val="32"/>
+          <w:rtl w:val="0"/>
+        </w:rPr>
+        <w:t xml:space="preserve">     Таблица представляет собой </w:t>
+      </w:r>
+      <w:r>
+        <w:rPr>
+          <w:rFonts w:ascii="Times New Roman" w:hAnsi="Times New Roman"/>
+          <w:sz w:val="32"/>
+          <w:szCs w:val="32"/>
+          <w:rtl w:val="0"/>
+          <w:lang w:val="en-US"/>
+        </w:rPr>
+        <w:t xml:space="preserve">2 </w:t>
+      </w:r>
+      <w:r>
+        <w:rPr>
+          <w:rFonts w:ascii="Times New Roman" w:hAnsi="Times New Roman" w:hint="default"/>
+          <w:sz w:val="32"/>
+          <w:szCs w:val="32"/>
+          <w:rtl w:val="0"/>
+          <w:lang w:val="ru-RU"/>
+        </w:rPr>
+        <w:t>массива</w:t>
+      </w:r>
+      <w:r>
+        <w:rPr>
+          <w:rFonts w:ascii="Times New Roman" w:hAnsi="Times New Roman"/>
           <w:sz w:val="32"/>
           <w:szCs w:val="32"/>
           <w:rtl w:val="0"/>
@@ -2082,7 +1851,7 @@
       </w:r>
       <w:r>
         <w:rPr>
-          <w:rFonts w:ascii="Courier New" w:hAnsi="Courier New" w:hint="default"/>
+          <w:rFonts w:ascii="Times New Roman" w:hAnsi="Times New Roman" w:hint="default"/>
           <w:sz w:val="32"/>
           <w:szCs w:val="32"/>
           <w:rtl w:val="0"/>
@@ -2108,30 +1877,106 @@
           <w:tab w:val="left" w:pos="7920"/>
           <w:tab w:val="left" w:pos="8640"/>
         </w:tabs>
-        <w:bidi w:val="0"/>
         <w:spacing w:line="360" w:lineRule="atLeast"/>
-        <w:ind w:left="0" w:right="0" w:firstLine="0"/>
-        <w:jc w:val="left"/>
-        <w:rPr>
-          <w:rFonts w:ascii="Courier New" w:cs="Courier New" w:hAnsi="Courier New" w:eastAsia="Courier New"/>
-          <w:sz w:val="32"/>
-          <w:szCs w:val="32"/>
-          <w:rtl w:val="0"/>
-        </w:rPr>
-      </w:pPr>
-      <w:r>
-        <w:rPr>
-          <w:rFonts w:ascii="Courier New" w:hAnsi="Courier New" w:hint="default"/>
-          <w:sz w:val="32"/>
-          <w:szCs w:val="32"/>
-          <w:rtl w:val="0"/>
-          <w:lang w:val="ru-RU"/>
-        </w:rPr>
-        <w:t>является односвязным списком</w:t>
-      </w:r>
-      <w:r>
-        <w:rPr>
-          <w:rFonts w:ascii="Courier New" w:hAnsi="Courier New"/>
+        <w:rPr>
+          <w:rFonts w:ascii="Times New Roman" w:cs="Times New Roman" w:hAnsi="Times New Roman" w:eastAsia="Times New Roman"/>
+          <w:sz w:val="32"/>
+          <w:szCs w:val="32"/>
+        </w:rPr>
+      </w:pPr>
+      <w:r>
+        <w:rPr>
+          <w:rFonts w:ascii="Times New Roman" w:hAnsi="Times New Roman" w:hint="default"/>
+          <w:sz w:val="32"/>
+          <w:szCs w:val="32"/>
+          <w:rtl w:val="0"/>
+          <w:lang w:val="ru-RU"/>
+        </w:rPr>
+        <w:t xml:space="preserve">является элементом </w:t>
+      </w:r>
+      <w:r>
+        <w:rPr>
+          <w:rFonts w:ascii="Times New Roman" w:hAnsi="Times New Roman"/>
+          <w:sz w:val="32"/>
+          <w:szCs w:val="32"/>
+          <w:rtl w:val="0"/>
+          <w:lang w:val="ru-RU"/>
+        </w:rPr>
+        <w:t>(</w:t>
+      </w:r>
+      <w:r>
+        <w:rPr>
+          <w:rFonts w:ascii="Times New Roman" w:hAnsi="Times New Roman" w:hint="default"/>
+          <w:sz w:val="32"/>
+          <w:szCs w:val="32"/>
+          <w:rtl w:val="0"/>
+          <w:lang w:val="ru-RU"/>
+        </w:rPr>
+        <w:t>ключом</w:t>
+      </w:r>
+      <w:r>
+        <w:rPr>
+          <w:rFonts w:ascii="Times New Roman" w:hAnsi="Times New Roman"/>
+          <w:sz w:val="32"/>
+          <w:szCs w:val="32"/>
+          <w:rtl w:val="0"/>
+          <w:lang w:val="ru-RU"/>
+        </w:rPr>
+        <w:t xml:space="preserve">) </w:t>
+      </w:r>
+      <w:r>
+        <w:rPr>
+          <w:rFonts w:ascii="Times New Roman" w:hAnsi="Times New Roman" w:hint="default"/>
+          <w:sz w:val="32"/>
+          <w:szCs w:val="32"/>
+          <w:rtl w:val="0"/>
+          <w:lang w:val="ru-RU"/>
+        </w:rPr>
+        <w:t xml:space="preserve">первого списка и элементом </w:t>
+      </w:r>
+      <w:r>
+        <w:rPr>
+          <w:rFonts w:ascii="Times New Roman" w:hAnsi="Times New Roman"/>
+          <w:sz w:val="32"/>
+          <w:szCs w:val="32"/>
+          <w:rtl w:val="0"/>
+          <w:lang w:val="ru-RU"/>
+        </w:rPr>
+        <w:t>(</w:t>
+      </w:r>
+      <w:r>
+        <w:rPr>
+          <w:rFonts w:ascii="Times New Roman" w:hAnsi="Times New Roman" w:hint="default"/>
+          <w:sz w:val="32"/>
+          <w:szCs w:val="32"/>
+          <w:rtl w:val="0"/>
+          <w:lang w:val="ru-RU"/>
+        </w:rPr>
+        <w:t>значением</w:t>
+      </w:r>
+      <w:r>
+        <w:rPr>
+          <w:rFonts w:ascii="Times New Roman" w:hAnsi="Times New Roman"/>
+          <w:sz w:val="32"/>
+          <w:szCs w:val="32"/>
+          <w:rtl w:val="0"/>
+          <w:lang w:val="ru-RU"/>
+        </w:rPr>
+        <w:t xml:space="preserve">) </w:t>
+      </w:r>
+      <w:r>
+        <w:rPr>
+          <w:rFonts w:ascii="Times New Roman" w:hAnsi="Times New Roman" w:hint="default"/>
+          <w:sz w:val="32"/>
+          <w:szCs w:val="32"/>
+          <w:rtl w:val="0"/>
+          <w:lang w:val="ru-RU"/>
+        </w:rPr>
+        <w:t>второго списка</w:t>
+      </w:r>
+      <w:r>
+        <w:rPr>
+          <w:rFonts w:ascii="Times New Roman" w:hAnsi="Times New Roman"/>
           <w:sz w:val="32"/>
           <w:szCs w:val="32"/>
           <w:rtl w:val="0"/>
@@ -2140,7 +1985,7 @@
       </w:r>
       <w:r>
         <w:rPr>
-          <w:rFonts w:ascii="Courier New" w:hAnsi="Courier New" w:hint="default"/>
+          <w:rFonts w:ascii="Times New Roman" w:hAnsi="Times New Roman" w:hint="default"/>
           <w:sz w:val="32"/>
           <w:szCs w:val="32"/>
           <w:rtl w:val="0"/>
@@ -2150,7 +1995,7 @@
       </w:r>
       <w:r>
         <w:rPr>
-          <w:rFonts w:ascii="Courier New" w:hAnsi="Courier New"/>
+          <w:rFonts w:ascii="Times New Roman" w:hAnsi="Times New Roman"/>
           <w:sz w:val="32"/>
           <w:szCs w:val="32"/>
           <w:rtl w:val="0"/>
@@ -2159,7 +2004,7 @@
       </w:r>
       <w:r>
         <w:rPr>
-          <w:rFonts w:ascii="Courier New" w:hAnsi="Courier New" w:hint="default"/>
+          <w:rFonts w:ascii="Times New Roman" w:hAnsi="Times New Roman" w:hint="default"/>
           <w:sz w:val="32"/>
           <w:szCs w:val="32"/>
           <w:rtl w:val="0"/>
@@ -2185,39 +2030,35 @@
           <w:tab w:val="left" w:pos="7920"/>
           <w:tab w:val="left" w:pos="8640"/>
         </w:tabs>
-        <w:bidi w:val="0"/>
         <w:spacing w:line="360" w:lineRule="atLeast"/>
-        <w:ind w:left="0" w:right="0" w:firstLine="0"/>
-        <w:jc w:val="left"/>
-        <w:rPr>
-          <w:rFonts w:ascii="Courier New" w:cs="Courier New" w:hAnsi="Courier New" w:eastAsia="Courier New"/>
-          <w:sz w:val="32"/>
-          <w:szCs w:val="32"/>
-          <w:rtl w:val="0"/>
-        </w:rPr>
-      </w:pPr>
-      <w:r>
-        <w:rPr>
-          <w:rFonts w:ascii="Courier New" w:hAnsi="Courier New" w:hint="default"/>
-          <w:sz w:val="32"/>
-          <w:szCs w:val="32"/>
-          <w:rtl w:val="0"/>
-          <w:lang w:val="ru-RU"/>
-        </w:rPr>
-        <w:t>определяется индекс соответствующего списка</w:t>
-      </w:r>
-      <w:r>
-        <w:rPr>
-          <w:rFonts w:ascii="Courier New" w:hAnsi="Courier New"/>
-          <w:sz w:val="32"/>
-          <w:szCs w:val="32"/>
-          <w:rtl w:val="0"/>
-        </w:rPr>
-        <w:t xml:space="preserve">, </w:t>
-      </w:r>
-      <w:r>
-        <w:rPr>
-          <w:rFonts w:ascii="Courier New" w:hAnsi="Courier New" w:hint="default"/>
+        <w:rPr>
+          <w:rFonts w:ascii="Times New Roman" w:cs="Times New Roman" w:hAnsi="Times New Roman" w:eastAsia="Times New Roman"/>
+          <w:sz w:val="32"/>
+          <w:szCs w:val="32"/>
+        </w:rPr>
+      </w:pPr>
+      <w:r>
+        <w:rPr>
+          <w:rFonts w:ascii="Times New Roman" w:hAnsi="Times New Roman" w:hint="default"/>
+          <w:sz w:val="32"/>
+          <w:szCs w:val="32"/>
+          <w:rtl w:val="0"/>
+          <w:lang w:val="ru-RU"/>
+        </w:rPr>
+        <w:t>определяется индекс обоих списков</w:t>
+      </w:r>
+      <w:r>
+        <w:rPr>
+          <w:rFonts w:ascii="Times New Roman" w:hAnsi="Times New Roman"/>
+          <w:sz w:val="32"/>
+          <w:szCs w:val="32"/>
+          <w:rtl w:val="0"/>
+        </w:rPr>
+        <w:t xml:space="preserve"> </w:t>
+      </w:r>
+      <w:r>
+        <w:rPr>
+          <w:rFonts w:ascii="Times New Roman" w:hAnsi="Times New Roman" w:hint="default"/>
           <w:sz w:val="32"/>
           <w:szCs w:val="32"/>
           <w:rtl w:val="0"/>
@@ -2243,82 +2084,31 @@
           <w:tab w:val="left" w:pos="7920"/>
           <w:tab w:val="left" w:pos="8640"/>
         </w:tabs>
-        <w:bidi w:val="0"/>
         <w:spacing w:line="360" w:lineRule="atLeast"/>
-        <w:ind w:left="0" w:right="0" w:firstLine="0"/>
-        <w:jc w:val="left"/>
         <w:rPr>
           <w:rFonts w:ascii="Courier New" w:cs="Courier New" w:hAnsi="Courier New" w:eastAsia="Courier New"/>
           <w:sz w:val="32"/>
           <w:szCs w:val="32"/>
-          <w:rtl w:val="0"/>
-        </w:rPr>
-      </w:pPr>
-      <w:r>
-        <w:rPr>
-          <w:rFonts w:ascii="Courier New" w:hAnsi="Courier New" w:hint="default"/>
-          <w:sz w:val="32"/>
-          <w:szCs w:val="32"/>
-          <w:rtl w:val="0"/>
-          <w:lang w:val="ru-RU"/>
-        </w:rPr>
-        <w:t xml:space="preserve">производятся операции с ним </w:t>
-      </w:r>
-      <w:r>
-        <w:rPr>
-          <w:rFonts w:ascii="Courier New" w:hAnsi="Courier New"/>
-          <w:sz w:val="32"/>
-          <w:szCs w:val="32"/>
-          <w:rtl w:val="0"/>
-        </w:rPr>
-        <w:t>(</w:t>
-      </w:r>
-      <w:r>
-        <w:rPr>
-          <w:rFonts w:ascii="Courier New" w:hAnsi="Courier New" w:hint="default"/>
-          <w:sz w:val="32"/>
-          <w:szCs w:val="32"/>
-          <w:rtl w:val="0"/>
-          <w:lang w:val="ru-RU"/>
-        </w:rPr>
-        <w:t>добавление</w:t>
-      </w:r>
-      <w:r>
-        <w:rPr>
-          <w:rFonts w:ascii="Courier New" w:hAnsi="Courier New"/>
-          <w:sz w:val="32"/>
-          <w:szCs w:val="32"/>
-          <w:rtl w:val="0"/>
-        </w:rPr>
-        <w:t xml:space="preserve">, </w:t>
-      </w:r>
-      <w:r>
-        <w:rPr>
-          <w:rFonts w:ascii="Courier New" w:hAnsi="Courier New" w:hint="default"/>
-          <w:sz w:val="32"/>
-          <w:szCs w:val="32"/>
-          <w:rtl w:val="0"/>
-          <w:lang w:val="ru-RU"/>
-        </w:rPr>
-        <w:t>удаление</w:t>
-      </w:r>
-      <w:r>
-        <w:rPr>
-          <w:rFonts w:ascii="Courier New" w:hAnsi="Courier New"/>
-          <w:sz w:val="32"/>
-          <w:szCs w:val="32"/>
-          <w:rtl w:val="0"/>
-        </w:rPr>
-        <w:t xml:space="preserve">, </w:t>
-      </w:r>
-      <w:r>
-        <w:rPr>
-          <w:rFonts w:ascii="Courier New" w:hAnsi="Courier New" w:hint="default"/>
-          <w:sz w:val="32"/>
-          <w:szCs w:val="32"/>
-          <w:rtl w:val="0"/>
-        </w:rPr>
-        <w:t>проверка на</w:t>
+        </w:rPr>
+      </w:pPr>
+      <w:r>
+        <w:rPr>
+          <w:rFonts w:ascii="Times New Roman" w:hAnsi="Times New Roman" w:hint="default"/>
+          <w:sz w:val="32"/>
+          <w:szCs w:val="32"/>
+          <w:rtl w:val="0"/>
+          <w:lang w:val="ru-RU"/>
+        </w:rPr>
+        <w:t>производятся операции с ними</w:t>
+      </w:r>
+      <w:r>
+        <w:rPr>
+          <w:rFonts w:ascii="Times New Roman" w:hAnsi="Times New Roman"/>
+          <w:sz w:val="32"/>
+          <w:szCs w:val="32"/>
+          <w:rtl w:val="0"/>
+        </w:rPr>
+        <w:t>.</w:t>
       </w:r>
     </w:p>
     <w:p>
@@ -2338,36 +2128,13 @@
           <w:tab w:val="left" w:pos="7920"/>
           <w:tab w:val="left" w:pos="8640"/>
         </w:tabs>
-        <w:bidi w:val="0"/>
         <w:spacing w:line="360" w:lineRule="atLeast"/>
-        <w:ind w:left="0" w:right="0" w:firstLine="0"/>
-        <w:jc w:val="left"/>
         <w:rPr>
           <w:rFonts w:ascii="Courier New" w:cs="Courier New" w:hAnsi="Courier New" w:eastAsia="Courier New"/>
           <w:sz w:val="32"/>
           <w:szCs w:val="32"/>
-          <w:rtl w:val="0"/>
-        </w:rPr>
-      </w:pPr>
-      <w:r>
-        <w:rPr>
-          <w:rFonts w:ascii="Courier New" w:hAnsi="Courier New" w:hint="default"/>
-          <w:sz w:val="32"/>
-          <w:szCs w:val="32"/>
-          <w:rtl w:val="0"/>
-          <w:lang w:val="ru-RU"/>
-        </w:rPr>
-        <w:t>наличие определенного значения и так далее</w:t>
-      </w:r>
-      <w:r>
-        <w:rPr>
-          <w:rFonts w:ascii="Courier New" w:hAnsi="Courier New"/>
-          <w:sz w:val="32"/>
-          <w:szCs w:val="32"/>
-          <w:rtl w:val="0"/>
-        </w:rPr>
-        <w:t>).</w:t>
-      </w:r>
+        </w:rPr>
+      </w:pPr>
     </w:p>
     <w:p>
       <w:pPr>
@@ -2386,45 +2153,13 @@
           <w:tab w:val="left" w:pos="7920"/>
           <w:tab w:val="left" w:pos="8640"/>
         </w:tabs>
-        <w:bidi w:val="0"/>
         <w:spacing w:after="240" w:line="440" w:lineRule="atLeast"/>
-        <w:ind w:left="0" w:right="0" w:firstLine="0"/>
-        <w:jc w:val="left"/>
-        <w:rPr>
-          <w:rFonts w:ascii="Times" w:cs="Times" w:hAnsi="Times" w:eastAsia="Times"/>
-          <w:sz w:val="24"/>
-          <w:szCs w:val="24"/>
-          <w:rtl w:val="0"/>
-        </w:rPr>
-      </w:pPr>
-      <w:r>
-        <w:rPr>
-          <w:rFonts w:ascii="Courier New" w:hAnsi="Courier New" w:hint="default"/>
-          <w:sz w:val="37"/>
-          <w:szCs w:val="37"/>
-          <w:rtl w:val="0"/>
-        </w:rPr>
-        <w:t>Описание алгоритма поиска в хеш</w:t>
-      </w:r>
-      <w:r>
-        <w:rPr>
-          <w:rFonts w:ascii="Courier New" w:hAnsi="Courier New"/>
-          <w:sz w:val="37"/>
-          <w:szCs w:val="37"/>
-          <w:rtl w:val="0"/>
-        </w:rPr>
-        <w:t>-</w:t>
-      </w:r>
-      <w:r>
-        <w:rPr>
-          <w:rFonts w:ascii="Courier New" w:hAnsi="Courier New" w:hint="default"/>
-          <w:sz w:val="37"/>
-          <w:szCs w:val="37"/>
-          <w:rtl w:val="0"/>
-          <w:lang w:val="ru-RU"/>
-        </w:rPr>
-        <w:t xml:space="preserve">таблице </w:t>
-      </w:r>
+        <w:rPr>
+          <w:rFonts w:ascii="Courier New" w:cs="Courier New" w:hAnsi="Courier New" w:eastAsia="Courier New"/>
+          <w:sz w:val="32"/>
+          <w:szCs w:val="32"/>
+        </w:rPr>
+      </w:pPr>
     </w:p>
     <w:p>
       <w:pPr>
@@ -2443,44 +2178,40 @@
           <w:tab w:val="left" w:pos="7920"/>
           <w:tab w:val="left" w:pos="8640"/>
         </w:tabs>
-        <w:bidi w:val="0"/>
-        <w:spacing w:line="360" w:lineRule="atLeast"/>
-        <w:ind w:left="0" w:right="0" w:firstLine="0"/>
-        <w:jc w:val="left"/>
-        <w:rPr>
-          <w:rFonts w:ascii="Courier New" w:cs="Courier New" w:hAnsi="Courier New" w:eastAsia="Courier New"/>
-          <w:sz w:val="32"/>
-          <w:szCs w:val="32"/>
-          <w:rtl w:val="0"/>
-        </w:rPr>
-      </w:pPr>
-      <w:r>
-        <w:rPr>
-          <w:rFonts w:ascii="Courier New" w:hAnsi="Courier New" w:hint="default"/>
-          <w:sz w:val="32"/>
-          <w:szCs w:val="32"/>
-          <w:rtl w:val="0"/>
-        </w:rPr>
-        <w:t xml:space="preserve">     Поиск производится следующим способом</w:t>
-      </w:r>
-      <w:r>
-        <w:rPr>
-          <w:rFonts w:ascii="Courier New" w:hAnsi="Courier New"/>
-          <w:sz w:val="32"/>
-          <w:szCs w:val="32"/>
-          <w:rtl w:val="0"/>
-        </w:rPr>
-        <w:t xml:space="preserve">: </w:t>
-      </w:r>
-      <w:r>
-        <w:rPr>
-          <w:rFonts w:ascii="Courier New" w:hAnsi="Courier New" w:hint="default"/>
-          <w:sz w:val="32"/>
-          <w:szCs w:val="32"/>
-          <w:rtl w:val="0"/>
-          <w:lang w:val="ru-RU"/>
-        </w:rPr>
-        <w:t>на вход подается</w:t>
+        <w:spacing w:after="240" w:line="440" w:lineRule="atLeast"/>
+        <w:rPr>
+          <w:rFonts w:ascii="Times New Roman" w:cs="Times New Roman" w:hAnsi="Times New Roman" w:eastAsia="Times New Roman"/>
+          <w:sz w:val="24"/>
+          <w:szCs w:val="24"/>
+        </w:rPr>
+      </w:pPr>
+      <w:r>
+        <w:rPr>
+          <w:rFonts w:ascii="Times New Roman" w:hAnsi="Times New Roman" w:hint="default"/>
+          <w:sz w:val="37"/>
+          <w:szCs w:val="37"/>
+          <w:rtl w:val="0"/>
+        </w:rPr>
+        <w:t>Описание алгоритма поиска в хеш</w:t>
+      </w:r>
+      <w:r>
+        <w:rPr>
+          <w:rFonts w:ascii="Times New Roman" w:hAnsi="Times New Roman"/>
+          <w:sz w:val="37"/>
+          <w:szCs w:val="37"/>
+          <w:rtl w:val="0"/>
+        </w:rPr>
+        <w:t>-</w:t>
+      </w:r>
+      <w:r>
+        <w:rPr>
+          <w:rFonts w:ascii="Times New Roman" w:hAnsi="Times New Roman" w:hint="default"/>
+          <w:sz w:val="37"/>
+          <w:szCs w:val="37"/>
+          <w:rtl w:val="0"/>
+          <w:lang w:val="ru-RU"/>
+        </w:rPr>
+        <w:t xml:space="preserve">таблице </w:t>
       </w:r>
     </w:p>
     <w:p>
@@ -2500,64 +2231,40 @@
           <w:tab w:val="left" w:pos="7920"/>
           <w:tab w:val="left" w:pos="8640"/>
         </w:tabs>
-        <w:bidi w:val="0"/>
         <w:spacing w:line="360" w:lineRule="atLeast"/>
-        <w:ind w:left="0" w:right="0" w:firstLine="0"/>
-        <w:jc w:val="left"/>
-        <w:rPr>
-          <w:rFonts w:ascii="Courier New" w:cs="Courier New" w:hAnsi="Courier New" w:eastAsia="Courier New"/>
-          <w:sz w:val="32"/>
-          <w:szCs w:val="32"/>
-          <w:rtl w:val="0"/>
-        </w:rPr>
-      </w:pPr>
-      <w:r>
-        <w:rPr>
-          <w:rFonts w:ascii="Courier New" w:hAnsi="Courier New" w:hint="default"/>
-          <w:sz w:val="32"/>
-          <w:szCs w:val="32"/>
-          <w:rtl w:val="0"/>
-          <w:lang w:val="ru-RU"/>
-        </w:rPr>
-        <w:t>входящая строка</w:t>
-      </w:r>
-      <w:r>
-        <w:rPr>
-          <w:rFonts w:ascii="Courier New" w:hAnsi="Courier New"/>
-          <w:sz w:val="32"/>
-          <w:szCs w:val="32"/>
-          <w:rtl w:val="0"/>
-        </w:rPr>
-        <w:t xml:space="preserve">, </w:t>
-      </w:r>
-      <w:r>
-        <w:rPr>
-          <w:rFonts w:ascii="Courier New" w:hAnsi="Courier New" w:hint="default"/>
-          <w:sz w:val="32"/>
-          <w:szCs w:val="32"/>
-          <w:rtl w:val="0"/>
-          <w:lang w:val="ru-RU"/>
-        </w:rPr>
-        <w:t>при помощи хеш</w:t>
-      </w:r>
-      <w:r>
-        <w:rPr>
-          <w:rFonts w:ascii="Courier New" w:hAnsi="Courier New"/>
-          <w:sz w:val="32"/>
-          <w:szCs w:val="32"/>
-          <w:rtl w:val="0"/>
-        </w:rPr>
-        <w:t>-</w:t>
-      </w:r>
-      <w:r>
-        <w:rPr>
-          <w:rFonts w:ascii="Courier New" w:hAnsi="Courier New" w:hint="default"/>
-          <w:sz w:val="32"/>
-          <w:szCs w:val="32"/>
-          <w:rtl w:val="0"/>
-          <w:lang w:val="ru-RU"/>
-        </w:rPr>
-        <w:t>функции вычисляется ее хеш</w:t>
+        <w:rPr>
+          <w:rFonts w:ascii="Times New Roman" w:cs="Times New Roman" w:hAnsi="Times New Roman" w:eastAsia="Times New Roman"/>
+          <w:sz w:val="32"/>
+          <w:szCs w:val="32"/>
+        </w:rPr>
+      </w:pPr>
+      <w:r>
+        <w:rPr>
+          <w:rFonts w:ascii="Times New Roman" w:hAnsi="Times New Roman" w:hint="default"/>
+          <w:sz w:val="32"/>
+          <w:szCs w:val="32"/>
+          <w:rtl w:val="0"/>
+        </w:rPr>
+        <w:t xml:space="preserve">     Поиск производится следующим способом</w:t>
+      </w:r>
+      <w:r>
+        <w:rPr>
+          <w:rFonts w:ascii="Times New Roman" w:hAnsi="Times New Roman"/>
+          <w:sz w:val="32"/>
+          <w:szCs w:val="32"/>
+          <w:rtl w:val="0"/>
+        </w:rPr>
+        <w:t xml:space="preserve">: </w:t>
+      </w:r>
+      <w:r>
+        <w:rPr>
+          <w:rFonts w:ascii="Times New Roman" w:hAnsi="Times New Roman" w:hint="default"/>
+          <w:sz w:val="32"/>
+          <w:szCs w:val="32"/>
+          <w:rtl w:val="0"/>
+          <w:lang w:val="ru-RU"/>
+        </w:rPr>
+        <w:t>на вход подается</w:t>
       </w:r>
     </w:p>
     <w:p>
@@ -2577,122 +2284,60 @@
           <w:tab w:val="left" w:pos="7920"/>
           <w:tab w:val="left" w:pos="8640"/>
         </w:tabs>
-        <w:bidi w:val="0"/>
         <w:spacing w:line="360" w:lineRule="atLeast"/>
-        <w:ind w:left="0" w:right="0" w:firstLine="0"/>
-        <w:jc w:val="left"/>
-        <w:rPr>
-          <w:rFonts w:ascii="Courier New" w:cs="Courier New" w:hAnsi="Courier New" w:eastAsia="Courier New"/>
-          <w:sz w:val="32"/>
-          <w:szCs w:val="32"/>
-          <w:rtl w:val="0"/>
-        </w:rPr>
-      </w:pPr>
-      <w:r>
-        <w:rPr>
-          <w:rFonts w:ascii="Courier New" w:hAnsi="Courier New"/>
-          <w:sz w:val="32"/>
-          <w:szCs w:val="32"/>
-          <w:rtl w:val="0"/>
-        </w:rPr>
-        <w:t>(</w:t>
-      </w:r>
-      <w:r>
-        <w:rPr>
-          <w:rFonts w:ascii="Courier New" w:hAnsi="Courier New" w:hint="default"/>
-          <w:sz w:val="32"/>
-          <w:szCs w:val="32"/>
-          <w:rtl w:val="0"/>
-          <w:lang w:val="ru-RU"/>
-        </w:rPr>
-        <w:t>складываются коды первог</w:t>
-      </w:r>
-      <w:r>
-        <w:rPr>
-          <w:rFonts w:ascii="Courier New" w:hAnsi="Courier New" w:hint="default"/>
-          <w:sz w:val="32"/>
-          <w:szCs w:val="32"/>
-          <w:rtl w:val="0"/>
-          <w:lang w:val="ru-RU"/>
-        </w:rPr>
-        <w:t>о</w:t>
-      </w:r>
-      <w:r>
-        <w:rPr>
-          <w:rFonts w:ascii="Courier New" w:hAnsi="Courier New"/>
-          <w:sz w:val="32"/>
-          <w:szCs w:val="32"/>
-          <w:rtl w:val="0"/>
-          <w:lang w:val="en-US"/>
-        </w:rPr>
-        <w:t>,</w:t>
-      </w:r>
-      <w:r>
-        <w:rPr>
-          <w:rFonts w:ascii="Courier New" w:hAnsi="Courier New" w:hint="default"/>
-          <w:sz w:val="32"/>
-          <w:szCs w:val="32"/>
-          <w:rtl w:val="0"/>
-        </w:rPr>
-        <w:t xml:space="preserve"> второго</w:t>
-      </w:r>
-      <w:r>
-        <w:rPr>
-          <w:rFonts w:ascii="Courier New" w:hAnsi="Courier New"/>
-          <w:sz w:val="32"/>
-          <w:szCs w:val="32"/>
-          <w:rtl w:val="0"/>
-          <w:lang w:val="en-US"/>
-        </w:rPr>
-        <w:t xml:space="preserve"> </w:t>
-      </w:r>
-      <w:r>
-        <w:rPr>
-          <w:rFonts w:ascii="Courier New" w:hAnsi="Courier New" w:hint="default"/>
-          <w:sz w:val="32"/>
-          <w:szCs w:val="32"/>
-          <w:rtl w:val="0"/>
-          <w:lang w:val="ru-RU"/>
-        </w:rPr>
-        <w:t>и третьего</w:t>
-      </w:r>
-      <w:r>
-        <w:rPr>
-          <w:rFonts w:ascii="Courier New" w:hAnsi="Courier New" w:hint="default"/>
-          <w:sz w:val="32"/>
-          <w:szCs w:val="32"/>
-          <w:rtl w:val="0"/>
-          <w:lang w:val="ru-RU"/>
-        </w:rPr>
-        <w:t xml:space="preserve"> символов</w:t>
-      </w:r>
-      <w:r>
-        <w:rPr>
-          <w:rFonts w:ascii="Courier New" w:hAnsi="Courier New"/>
-          <w:sz w:val="32"/>
-          <w:szCs w:val="32"/>
-          <w:rtl w:val="0"/>
-        </w:rPr>
-        <w:t xml:space="preserve">), </w:t>
-      </w:r>
-      <w:r>
-        <w:rPr>
-          <w:rFonts w:ascii="Courier New" w:hAnsi="Courier New" w:hint="default"/>
-          <w:sz w:val="32"/>
-          <w:szCs w:val="32"/>
-          <w:rtl w:val="0"/>
-          <w:lang w:val="ru-RU"/>
-        </w:rPr>
-        <w:t>далее в список</w:t>
-      </w:r>
-      <w:r>
-        <w:rPr>
-          <w:rFonts w:ascii="Courier New" w:hAnsi="Courier New"/>
-          <w:sz w:val="32"/>
-          <w:szCs w:val="32"/>
-          <w:rtl w:val="0"/>
-        </w:rPr>
-        <w:t>,</w:t>
+        <w:rPr>
+          <w:rFonts w:ascii="Times New Roman" w:cs="Times New Roman" w:hAnsi="Times New Roman" w:eastAsia="Times New Roman"/>
+          <w:sz w:val="32"/>
+          <w:szCs w:val="32"/>
+        </w:rPr>
+      </w:pPr>
+      <w:r>
+        <w:rPr>
+          <w:rFonts w:ascii="Times New Roman" w:hAnsi="Times New Roman" w:hint="default"/>
+          <w:sz w:val="32"/>
+          <w:szCs w:val="32"/>
+          <w:rtl w:val="0"/>
+          <w:lang w:val="ru-RU"/>
+        </w:rPr>
+        <w:t>входящая строка</w:t>
+      </w:r>
+      <w:r>
+        <w:rPr>
+          <w:rFonts w:ascii="Times New Roman" w:hAnsi="Times New Roman"/>
+          <w:sz w:val="32"/>
+          <w:szCs w:val="32"/>
+          <w:rtl w:val="0"/>
+        </w:rPr>
+        <w:t xml:space="preserve">, </w:t>
+      </w:r>
+      <w:r>
+        <w:rPr>
+          <w:rFonts w:ascii="Times New Roman" w:hAnsi="Times New Roman" w:hint="default"/>
+          <w:sz w:val="32"/>
+          <w:szCs w:val="32"/>
+          <w:rtl w:val="0"/>
+          <w:lang w:val="ru-RU"/>
+        </w:rPr>
+        <w:t>при помощи хеш</w:t>
+      </w:r>
+      <w:r>
+        <w:rPr>
+          <w:rFonts w:ascii="Times New Roman" w:hAnsi="Times New Roman"/>
+          <w:sz w:val="32"/>
+          <w:szCs w:val="32"/>
+          <w:rtl w:val="0"/>
+        </w:rPr>
+        <w:t>-</w:t>
+      </w:r>
+      <w:r>
+        <w:rPr>
+          <w:rFonts w:ascii="Times New Roman" w:hAnsi="Times New Roman" w:hint="default"/>
+          <w:sz w:val="32"/>
+          <w:szCs w:val="32"/>
+          <w:rtl w:val="0"/>
+          <w:lang w:val="ru-RU"/>
+        </w:rPr>
+        <w:t>функции вычисляется ее хеш</w:t>
       </w:r>
     </w:p>
     <w:p>
@@ -2712,26 +2357,98 @@
           <w:tab w:val="left" w:pos="7920"/>
           <w:tab w:val="left" w:pos="8640"/>
         </w:tabs>
-        <w:bidi w:val="0"/>
         <w:spacing w:line="360" w:lineRule="atLeast"/>
-        <w:ind w:left="0" w:right="0" w:firstLine="0"/>
-        <w:jc w:val="left"/>
-        <w:rPr>
-          <w:rFonts w:ascii="Courier New" w:cs="Courier New" w:hAnsi="Courier New" w:eastAsia="Courier New"/>
-          <w:sz w:val="32"/>
-          <w:szCs w:val="32"/>
-          <w:rtl w:val="0"/>
-        </w:rPr>
-      </w:pPr>
-      <w:r>
-        <w:rPr>
-          <w:rFonts w:ascii="Courier New" w:hAnsi="Courier New" w:hint="default"/>
-          <w:sz w:val="32"/>
-          <w:szCs w:val="32"/>
-          <w:rtl w:val="0"/>
-          <w:lang w:val="ru-RU"/>
-        </w:rPr>
-        <w:t>находящийся в таблице по заданному индексу производится</w:t>
+        <w:rPr>
+          <w:rFonts w:ascii="Times New Roman" w:cs="Times New Roman" w:hAnsi="Times New Roman" w:eastAsia="Times New Roman"/>
+          <w:sz w:val="32"/>
+          <w:szCs w:val="32"/>
+        </w:rPr>
+      </w:pPr>
+      <w:r>
+        <w:rPr>
+          <w:rFonts w:ascii="Times New Roman" w:hAnsi="Times New Roman"/>
+          <w:sz w:val="32"/>
+          <w:szCs w:val="32"/>
+          <w:rtl w:val="0"/>
+        </w:rPr>
+        <w:t>(</w:t>
+      </w:r>
+      <w:r>
+        <w:rPr>
+          <w:rFonts w:ascii="Times New Roman" w:hAnsi="Times New Roman" w:hint="default"/>
+          <w:sz w:val="32"/>
+          <w:szCs w:val="32"/>
+          <w:rtl w:val="0"/>
+          <w:lang w:val="ru-RU"/>
+        </w:rPr>
+        <w:t>складываются коды первого</w:t>
+      </w:r>
+      <w:r>
+        <w:rPr>
+          <w:rFonts w:ascii="Times New Roman" w:hAnsi="Times New Roman"/>
+          <w:sz w:val="32"/>
+          <w:szCs w:val="32"/>
+          <w:rtl w:val="0"/>
+          <w:lang w:val="en-US"/>
+        </w:rPr>
+        <w:t>,</w:t>
+      </w:r>
+      <w:r>
+        <w:rPr>
+          <w:rFonts w:ascii="Times New Roman" w:hAnsi="Times New Roman" w:hint="default"/>
+          <w:sz w:val="32"/>
+          <w:szCs w:val="32"/>
+          <w:rtl w:val="0"/>
+        </w:rPr>
+        <w:t xml:space="preserve"> второго</w:t>
+      </w:r>
+      <w:r>
+        <w:rPr>
+          <w:rFonts w:ascii="Times New Roman" w:hAnsi="Times New Roman"/>
+          <w:sz w:val="32"/>
+          <w:szCs w:val="32"/>
+          <w:rtl w:val="0"/>
+          <w:lang w:val="en-US"/>
+        </w:rPr>
+        <w:t xml:space="preserve"> </w:t>
+      </w:r>
+      <w:r>
+        <w:rPr>
+          <w:rFonts w:ascii="Times New Roman" w:hAnsi="Times New Roman" w:hint="default"/>
+          <w:sz w:val="32"/>
+          <w:szCs w:val="32"/>
+          <w:rtl w:val="0"/>
+          <w:lang w:val="ru-RU"/>
+        </w:rPr>
+        <w:t>и третьего символов</w:t>
+      </w:r>
+      <w:r>
+        <w:rPr>
+          <w:rFonts w:ascii="Times New Roman" w:hAnsi="Times New Roman"/>
+          <w:sz w:val="32"/>
+          <w:szCs w:val="32"/>
+          <w:rtl w:val="0"/>
+        </w:rPr>
+        <w:t xml:space="preserve">), </w:t>
+      </w:r>
+      <w:r>
+        <w:rPr>
+          <w:rFonts w:ascii="Times New Roman" w:hAnsi="Times New Roman" w:hint="default"/>
+          <w:sz w:val="32"/>
+          <w:szCs w:val="32"/>
+          <w:rtl w:val="0"/>
+          <w:lang w:val="ru-RU"/>
+        </w:rPr>
+        <w:t>далее в список ключей</w:t>
+      </w:r>
+      <w:r>
+        <w:rPr>
+          <w:rFonts w:ascii="Times New Roman" w:hAnsi="Times New Roman"/>
+          <w:sz w:val="32"/>
+          <w:szCs w:val="32"/>
+          <w:rtl w:val="0"/>
+        </w:rPr>
+        <w:t>,</w:t>
       </w:r>
     </w:p>
     <w:p>
@@ -2751,44 +2468,22 @@
           <w:tab w:val="left" w:pos="7920"/>
           <w:tab w:val="left" w:pos="8640"/>
         </w:tabs>
-        <w:bidi w:val="0"/>
         <w:spacing w:line="360" w:lineRule="atLeast"/>
-        <w:ind w:left="0" w:right="0" w:firstLine="0"/>
-        <w:jc w:val="left"/>
-        <w:rPr>
-          <w:rFonts w:ascii="Courier New" w:cs="Courier New" w:hAnsi="Courier New" w:eastAsia="Courier New"/>
-          <w:sz w:val="32"/>
-          <w:szCs w:val="32"/>
-          <w:rtl w:val="0"/>
-        </w:rPr>
-      </w:pPr>
-      <w:r>
-        <w:rPr>
-          <w:rFonts w:ascii="Courier New" w:hAnsi="Courier New" w:hint="default"/>
-          <w:sz w:val="32"/>
-          <w:szCs w:val="32"/>
-          <w:rtl w:val="0"/>
-        </w:rPr>
-        <w:t>обращение</w:t>
-      </w:r>
-      <w:r>
-        <w:rPr>
-          <w:rFonts w:ascii="Courier New" w:hAnsi="Courier New"/>
-          <w:sz w:val="32"/>
-          <w:szCs w:val="32"/>
-          <w:rtl w:val="0"/>
-        </w:rPr>
-        <w:t xml:space="preserve">, </w:t>
-      </w:r>
-      <w:r>
-        <w:rPr>
-          <w:rFonts w:ascii="Courier New" w:hAnsi="Courier New" w:hint="default"/>
-          <w:sz w:val="32"/>
-          <w:szCs w:val="32"/>
-          <w:rtl w:val="0"/>
-          <w:lang w:val="ru-RU"/>
-        </w:rPr>
-        <w:t>и проверяется наличие элемента методом путем спуска</w:t>
+        <w:rPr>
+          <w:rFonts w:ascii="Times New Roman" w:cs="Times New Roman" w:hAnsi="Times New Roman" w:eastAsia="Times New Roman"/>
+          <w:sz w:val="32"/>
+          <w:szCs w:val="32"/>
+        </w:rPr>
+      </w:pPr>
+      <w:r>
+        <w:rPr>
+          <w:rFonts w:ascii="Times New Roman" w:hAnsi="Times New Roman" w:hint="default"/>
+          <w:sz w:val="32"/>
+          <w:szCs w:val="32"/>
+          <w:rtl w:val="0"/>
+          <w:lang w:val="ru-RU"/>
+        </w:rPr>
+        <w:t>находящийся в таблице по заданному индексу производится</w:t>
       </w:r>
     </w:p>
     <w:p>
@@ -2808,35 +2503,40 @@
           <w:tab w:val="left" w:pos="7920"/>
           <w:tab w:val="left" w:pos="8640"/>
         </w:tabs>
-        <w:bidi w:val="0"/>
         <w:spacing w:line="360" w:lineRule="atLeast"/>
-        <w:ind w:left="0" w:right="0" w:firstLine="0"/>
-        <w:jc w:val="left"/>
-        <w:rPr>
-          <w:rFonts w:ascii="Courier New" w:cs="Courier New" w:hAnsi="Courier New" w:eastAsia="Courier New"/>
-          <w:sz w:val="32"/>
-          <w:szCs w:val="32"/>
-          <w:rtl w:val="0"/>
-        </w:rPr>
-      </w:pPr>
-      <w:r>
-        <w:rPr>
-          <w:rFonts w:ascii="Courier New" w:hAnsi="Courier New" w:hint="default"/>
-          <w:sz w:val="32"/>
-          <w:szCs w:val="32"/>
-          <w:rtl w:val="0"/>
-          <w:lang w:val="ru-RU"/>
-        </w:rPr>
-        <w:t>от вершины списка</w:t>
-      </w:r>
-      <w:r>
-        <w:rPr>
-          <w:rFonts w:ascii="Courier New" w:hAnsi="Courier New"/>
-          <w:sz w:val="32"/>
-          <w:szCs w:val="32"/>
-          <w:rtl w:val="0"/>
-        </w:rPr>
-        <w:t>.</w:t>
+        <w:rPr>
+          <w:rFonts w:ascii="Times New Roman" w:cs="Times New Roman" w:hAnsi="Times New Roman" w:eastAsia="Times New Roman"/>
+          <w:sz w:val="32"/>
+          <w:szCs w:val="32"/>
+        </w:rPr>
+      </w:pPr>
+      <w:r>
+        <w:rPr>
+          <w:rFonts w:ascii="Times New Roman" w:hAnsi="Times New Roman" w:hint="default"/>
+          <w:sz w:val="32"/>
+          <w:szCs w:val="32"/>
+          <w:rtl w:val="0"/>
+        </w:rPr>
+        <w:t>обращение</w:t>
+      </w:r>
+      <w:r>
+        <w:rPr>
+          <w:rFonts w:ascii="Times New Roman" w:hAnsi="Times New Roman"/>
+          <w:sz w:val="32"/>
+          <w:szCs w:val="32"/>
+          <w:rtl w:val="0"/>
+        </w:rPr>
+        <w:t xml:space="preserve">, </w:t>
+      </w:r>
+      <w:r>
+        <w:rPr>
+          <w:rFonts w:ascii="Times New Roman" w:hAnsi="Times New Roman" w:hint="default"/>
+          <w:sz w:val="32"/>
+          <w:szCs w:val="32"/>
+          <w:rtl w:val="0"/>
+          <w:lang w:val="ru-RU"/>
+        </w:rPr>
+        <w:t>и проверяется наличие элемента методом путем спуска</w:t>
       </w:r>
     </w:p>
     <w:p>
@@ -2856,26 +2556,574 @@
           <w:tab w:val="left" w:pos="7920"/>
           <w:tab w:val="left" w:pos="8640"/>
         </w:tabs>
-        <w:bidi w:val="0"/>
         <w:spacing w:line="360" w:lineRule="atLeast"/>
-        <w:ind w:left="0" w:right="0" w:firstLine="0"/>
-        <w:jc w:val="left"/>
-        <w:rPr>
-          <w:rtl w:val="0"/>
-        </w:rPr>
-      </w:pPr>
-      <w:r>
-        <w:rPr>
-          <w:rFonts w:ascii="Courier New" w:cs="Courier New" w:hAnsi="Courier New" w:eastAsia="Courier New"/>
-          <w:sz w:val="32"/>
-          <w:szCs w:val="32"/>
-          <w:rtl w:val="0"/>
+        <w:rPr>
+          <w:rFonts w:ascii="Times New Roman" w:cs="Times New Roman" w:hAnsi="Times New Roman" w:eastAsia="Times New Roman"/>
+        </w:rPr>
+      </w:pPr>
+      <w:r>
+        <w:rPr>
+          <w:rFonts w:ascii="Times New Roman" w:hAnsi="Times New Roman" w:hint="default"/>
+          <w:sz w:val="32"/>
+          <w:szCs w:val="32"/>
+          <w:rtl w:val="0"/>
+          <w:lang w:val="ru-RU"/>
+        </w:rPr>
+        <w:t>от вершины списка</w:t>
+      </w:r>
+      <w:r>
+        <w:rPr>
+          <w:rFonts w:ascii="Times New Roman" w:hAnsi="Times New Roman"/>
+          <w:sz w:val="32"/>
+          <w:szCs w:val="32"/>
+          <w:rtl w:val="0"/>
+        </w:rPr>
+        <w:t>.</w:t>
+      </w:r>
+      <w:r>
+        <w:rPr>
+          <w:rFonts w:ascii="Times New Roman" w:cs="Times New Roman" w:hAnsi="Times New Roman" w:eastAsia="Times New Roman"/>
+          <w:sz w:val="32"/>
+          <w:szCs w:val="32"/>
+        </w:rPr>
+        <w:drawing>
+          <wp:anchor distT="152400" distB="152400" distL="152400" distR="152400" simplePos="0" relativeHeight="251659264" behindDoc="0" locked="0" layoutInCell="1" allowOverlap="1">
+            <wp:simplePos x="0" y="0"/>
+            <wp:positionH relativeFrom="margin">
+              <wp:posOffset>-6985</wp:posOffset>
+            </wp:positionH>
+            <wp:positionV relativeFrom="line">
+              <wp:posOffset>448309</wp:posOffset>
+            </wp:positionV>
+            <wp:extent cx="5936615" cy="4424030"/>
+            <wp:effectExtent l="0" t="0" r="0" b="0"/>
+            <wp:wrapThrough wrapText="bothSides" distL="152400" distR="152400">
+              <wp:wrapPolygon edited="1">
+                <wp:start x="0" y="0"/>
+                <wp:lineTo x="21600" y="0"/>
+                <wp:lineTo x="21600" y="21626"/>
+                <wp:lineTo x="0" y="21626"/>
+                <wp:lineTo x="0" y="0"/>
+              </wp:wrapPolygon>
+            </wp:wrapThrough>
+            <wp:docPr id="1073741825" name="officeArt object"/>
+            <wp:cNvGraphicFramePr/>
+            <a:graphic xmlns:a="http://schemas.openxmlformats.org/drawingml/2006/main">
+              <a:graphicData uri="http://schemas.openxmlformats.org/drawingml/2006/picture">
+                <pic:pic xmlns:pic="http://schemas.openxmlformats.org/drawingml/2006/picture">
+                  <pic:nvPicPr>
+                    <pic:cNvPr id="1073741825" name="pasted-image.png"/>
+                    <pic:cNvPicPr>
+                      <a:picLocks noChangeAspect="1"/>
+                    </pic:cNvPicPr>
+                  </pic:nvPicPr>
+                  <pic:blipFill>
+                    <a:blip r:embed="rId4">
+                      <a:extLst/>
+                    </a:blip>
+                    <a:stretch>
+                      <a:fillRect/>
+                    </a:stretch>
+                  </pic:blipFill>
+                  <pic:spPr>
+                    <a:xfrm>
+                      <a:off x="0" y="0"/>
+                      <a:ext cx="5936615" cy="4424030"/>
+                    </a:xfrm>
+                    <a:prstGeom prst="rect">
+                      <a:avLst/>
+                    </a:prstGeom>
+                    <a:ln w="12700" cap="flat">
+                      <a:noFill/>
+                      <a:miter lim="400000"/>
+                    </a:ln>
+                    <a:effectLst/>
+                  </pic:spPr>
+                </pic:pic>
+              </a:graphicData>
+            </a:graphic>
+          </wp:anchor>
+        </w:drawing>
+      </w:r>
+    </w:p>
+    <w:p>
+      <w:pPr>
+        <w:pStyle w:val="Default"/>
+        <w:tabs>
+          <w:tab w:val="left" w:pos="720"/>
+          <w:tab w:val="left" w:pos="1440"/>
+          <w:tab w:val="left" w:pos="2160"/>
+          <w:tab w:val="left" w:pos="2880"/>
+          <w:tab w:val="left" w:pos="3600"/>
+          <w:tab w:val="left" w:pos="4320"/>
+          <w:tab w:val="left" w:pos="5040"/>
+          <w:tab w:val="left" w:pos="5760"/>
+          <w:tab w:val="left" w:pos="6480"/>
+          <w:tab w:val="left" w:pos="7200"/>
+          <w:tab w:val="left" w:pos="7920"/>
+          <w:tab w:val="left" w:pos="8640"/>
+        </w:tabs>
+        <w:spacing w:line="360" w:lineRule="atLeast"/>
+        <w:rPr>
+          <w:rFonts w:ascii="Times New Roman" w:cs="Times New Roman" w:hAnsi="Times New Roman" w:eastAsia="Times New Roman"/>
+          <w:sz w:val="32"/>
+          <w:szCs w:val="32"/>
+        </w:rPr>
+      </w:pPr>
+    </w:p>
+    <w:p>
+      <w:pPr>
+        <w:pStyle w:val="Default"/>
+        <w:tabs>
+          <w:tab w:val="left" w:pos="720"/>
+          <w:tab w:val="left" w:pos="1440"/>
+          <w:tab w:val="left" w:pos="2160"/>
+          <w:tab w:val="left" w:pos="2880"/>
+          <w:tab w:val="left" w:pos="3600"/>
+          <w:tab w:val="left" w:pos="4320"/>
+          <w:tab w:val="left" w:pos="5040"/>
+          <w:tab w:val="left" w:pos="5760"/>
+          <w:tab w:val="left" w:pos="6480"/>
+          <w:tab w:val="left" w:pos="7200"/>
+          <w:tab w:val="left" w:pos="7920"/>
+          <w:tab w:val="left" w:pos="8640"/>
+        </w:tabs>
+        <w:spacing w:line="360" w:lineRule="atLeast"/>
+        <w:rPr>
+          <w:rFonts w:ascii="Times New Roman" w:cs="Times New Roman" w:hAnsi="Times New Roman" w:eastAsia="Times New Roman"/>
+          <w:sz w:val="32"/>
+          <w:szCs w:val="32"/>
+        </w:rPr>
+      </w:pPr>
+    </w:p>
+    <w:p>
+      <w:pPr>
+        <w:pStyle w:val="Default"/>
+        <w:tabs>
+          <w:tab w:val="left" w:pos="720"/>
+          <w:tab w:val="left" w:pos="1440"/>
+          <w:tab w:val="left" w:pos="2160"/>
+          <w:tab w:val="left" w:pos="2880"/>
+          <w:tab w:val="left" w:pos="3600"/>
+          <w:tab w:val="left" w:pos="4320"/>
+          <w:tab w:val="left" w:pos="5040"/>
+          <w:tab w:val="left" w:pos="5760"/>
+          <w:tab w:val="left" w:pos="6480"/>
+          <w:tab w:val="left" w:pos="7200"/>
+          <w:tab w:val="left" w:pos="7920"/>
+          <w:tab w:val="left" w:pos="8640"/>
+        </w:tabs>
+        <w:spacing w:line="360" w:lineRule="atLeast"/>
+        <w:rPr>
+          <w:rFonts w:ascii="Times New Roman" w:cs="Times New Roman" w:hAnsi="Times New Roman" w:eastAsia="Times New Roman"/>
+          <w:sz w:val="32"/>
+          <w:szCs w:val="32"/>
+        </w:rPr>
+      </w:pPr>
+      <w:r>
+        <w:rPr>
+          <w:rFonts w:ascii="Times New Roman" w:hAnsi="Times New Roman" w:hint="default"/>
+          <w:sz w:val="32"/>
+          <w:szCs w:val="32"/>
+          <w:rtl w:val="0"/>
+          <w:lang w:val="ru-RU"/>
+        </w:rPr>
+        <w:t>По графикам видно</w:t>
+      </w:r>
+      <w:r>
+        <w:rPr>
+          <w:rFonts w:ascii="Times New Roman" w:hAnsi="Times New Roman"/>
+          <w:sz w:val="32"/>
+          <w:szCs w:val="32"/>
+          <w:rtl w:val="0"/>
+        </w:rPr>
+        <w:t xml:space="preserve">, </w:t>
+      </w:r>
+      <w:r>
+        <w:rPr>
+          <w:rFonts w:ascii="Times New Roman" w:hAnsi="Times New Roman" w:hint="default"/>
+          <w:sz w:val="32"/>
+          <w:szCs w:val="32"/>
+          <w:rtl w:val="0"/>
+          <w:lang w:val="ru-RU"/>
+        </w:rPr>
+        <w:t>что зависимость количества сравнений</w:t>
+      </w:r>
+    </w:p>
+    <w:p>
+      <w:pPr>
+        <w:pStyle w:val="Default"/>
+        <w:tabs>
+          <w:tab w:val="left" w:pos="720"/>
+          <w:tab w:val="left" w:pos="1440"/>
+          <w:tab w:val="left" w:pos="2160"/>
+          <w:tab w:val="left" w:pos="2880"/>
+          <w:tab w:val="left" w:pos="3600"/>
+          <w:tab w:val="left" w:pos="4320"/>
+          <w:tab w:val="left" w:pos="5040"/>
+          <w:tab w:val="left" w:pos="5760"/>
+          <w:tab w:val="left" w:pos="6480"/>
+          <w:tab w:val="left" w:pos="7200"/>
+          <w:tab w:val="left" w:pos="7920"/>
+          <w:tab w:val="left" w:pos="8640"/>
+        </w:tabs>
+        <w:spacing w:line="360" w:lineRule="atLeast"/>
+        <w:rPr>
+          <w:rFonts w:ascii="Times New Roman" w:cs="Times New Roman" w:hAnsi="Times New Roman" w:eastAsia="Times New Roman"/>
+          <w:sz w:val="32"/>
+          <w:szCs w:val="32"/>
+        </w:rPr>
+      </w:pPr>
+      <w:r>
+        <w:rPr>
+          <w:rFonts w:ascii="Times New Roman" w:hAnsi="Times New Roman" w:hint="default"/>
+          <w:sz w:val="32"/>
+          <w:szCs w:val="32"/>
+          <w:rtl w:val="0"/>
+          <w:lang w:val="ru-RU"/>
+        </w:rPr>
+        <w:t>линейна</w:t>
+      </w:r>
+      <w:r>
+        <w:rPr>
+          <w:rFonts w:ascii="Times New Roman" w:hAnsi="Times New Roman"/>
+          <w:sz w:val="32"/>
+          <w:szCs w:val="32"/>
+          <w:rtl w:val="0"/>
+        </w:rPr>
+        <w:t xml:space="preserve">, </w:t>
+      </w:r>
+      <w:r>
+        <w:rPr>
+          <w:rFonts w:ascii="Times New Roman" w:hAnsi="Times New Roman" w:hint="default"/>
+          <w:sz w:val="32"/>
+          <w:szCs w:val="32"/>
+          <w:rtl w:val="0"/>
+        </w:rPr>
+        <w:t xml:space="preserve">так как </w:t>
+      </w:r>
+      <w:r>
+        <w:rPr>
+          <w:rFonts w:ascii="Times New Roman" w:hAnsi="Times New Roman" w:hint="default"/>
+          <w:sz w:val="32"/>
+          <w:szCs w:val="32"/>
+          <w:rtl w:val="0"/>
+          <w:lang w:val="ru-RU"/>
+        </w:rPr>
+        <w:t>алгоритм</w:t>
+      </w:r>
+      <w:r>
+        <w:rPr>
+          <w:rFonts w:ascii="Times New Roman" w:hAnsi="Times New Roman" w:hint="default"/>
+          <w:sz w:val="32"/>
+          <w:szCs w:val="32"/>
+          <w:rtl w:val="0"/>
+        </w:rPr>
+        <w:t xml:space="preserve"> поиска в списке </w:t>
+      </w:r>
+      <w:r>
+        <w:rPr>
+          <w:rFonts w:ascii="Times New Roman" w:hAnsi="Times New Roman" w:hint="default"/>
+          <w:sz w:val="32"/>
+          <w:szCs w:val="32"/>
+          <w:rtl w:val="0"/>
+          <w:lang w:val="ru-RU"/>
+        </w:rPr>
+        <w:t xml:space="preserve">проходит по всем элементам – </w:t>
+      </w:r>
+      <w:r>
+        <w:rPr>
+          <w:rFonts w:ascii="Times New Roman" w:hAnsi="Times New Roman"/>
+          <w:sz w:val="32"/>
+          <w:szCs w:val="32"/>
+          <w:rtl w:val="0"/>
+        </w:rPr>
+        <w:t xml:space="preserve">O(n). </w:t>
+      </w:r>
+      <w:r>
+        <w:rPr>
+          <w:rFonts w:ascii="Times New Roman" w:hAnsi="Times New Roman" w:hint="default"/>
+          <w:sz w:val="32"/>
+          <w:szCs w:val="32"/>
+          <w:rtl w:val="0"/>
+          <w:lang w:val="ru-RU"/>
+        </w:rPr>
+        <w:t>Зависимость</w:t>
+      </w:r>
+    </w:p>
+    <w:p>
+      <w:pPr>
+        <w:pStyle w:val="Default"/>
+        <w:tabs>
+          <w:tab w:val="left" w:pos="720"/>
+          <w:tab w:val="left" w:pos="1440"/>
+          <w:tab w:val="left" w:pos="2160"/>
+          <w:tab w:val="left" w:pos="2880"/>
+          <w:tab w:val="left" w:pos="3600"/>
+          <w:tab w:val="left" w:pos="4320"/>
+          <w:tab w:val="left" w:pos="5040"/>
+          <w:tab w:val="left" w:pos="5760"/>
+          <w:tab w:val="left" w:pos="6480"/>
+          <w:tab w:val="left" w:pos="7200"/>
+          <w:tab w:val="left" w:pos="7920"/>
+          <w:tab w:val="left" w:pos="8640"/>
+        </w:tabs>
+        <w:spacing w:line="360" w:lineRule="atLeast"/>
+        <w:rPr>
+          <w:rFonts w:ascii="Times New Roman" w:cs="Times New Roman" w:hAnsi="Times New Roman" w:eastAsia="Times New Roman"/>
+          <w:sz w:val="32"/>
+          <w:szCs w:val="32"/>
+        </w:rPr>
+      </w:pPr>
+      <w:r>
+        <w:rPr>
+          <w:rFonts w:ascii="Times New Roman" w:hAnsi="Times New Roman" w:hint="default"/>
+          <w:sz w:val="32"/>
+          <w:szCs w:val="32"/>
+          <w:rtl w:val="0"/>
+          <w:lang w:val="ru-RU"/>
+        </w:rPr>
+        <w:t>количества коллизий от количества элементов так же линейна</w:t>
+      </w:r>
+      <w:r>
+        <w:rPr>
+          <w:rFonts w:ascii="Times New Roman" w:hAnsi="Times New Roman"/>
+          <w:sz w:val="32"/>
+          <w:szCs w:val="32"/>
+          <w:rtl w:val="0"/>
+          <w:lang w:val="ru-RU"/>
+        </w:rPr>
+        <w:t xml:space="preserve">, </w:t>
+      </w:r>
+      <w:r>
+        <w:rPr>
+          <w:rFonts w:ascii="Times New Roman" w:hAnsi="Times New Roman" w:hint="default"/>
+          <w:sz w:val="32"/>
+          <w:szCs w:val="32"/>
+          <w:rtl w:val="0"/>
+          <w:lang w:val="ru-RU"/>
+        </w:rPr>
+        <w:t>т</w:t>
+      </w:r>
+      <w:r>
+        <w:rPr>
+          <w:rFonts w:ascii="Times New Roman" w:hAnsi="Times New Roman"/>
+          <w:sz w:val="32"/>
+          <w:szCs w:val="32"/>
+          <w:rtl w:val="0"/>
+          <w:lang w:val="ru-RU"/>
+        </w:rPr>
+        <w:t>.</w:t>
+      </w:r>
+      <w:r>
+        <w:rPr>
+          <w:rFonts w:ascii="Times New Roman" w:hAnsi="Times New Roman" w:hint="default"/>
+          <w:sz w:val="32"/>
+          <w:szCs w:val="32"/>
+          <w:rtl w:val="0"/>
+          <w:lang w:val="ru-RU"/>
+        </w:rPr>
+        <w:t>к</w:t>
+      </w:r>
+      <w:r>
+        <w:rPr>
+          <w:rFonts w:ascii="Times New Roman" w:hAnsi="Times New Roman"/>
+          <w:sz w:val="32"/>
+          <w:szCs w:val="32"/>
+          <w:rtl w:val="0"/>
+          <w:lang w:val="ru-RU"/>
+        </w:rPr>
+        <w:t xml:space="preserve">. </w:t>
+      </w:r>
+      <w:r>
+        <w:rPr>
+          <w:rFonts w:ascii="Times New Roman" w:hAnsi="Times New Roman" w:hint="default"/>
+          <w:sz w:val="32"/>
+          <w:szCs w:val="32"/>
+          <w:rtl w:val="0"/>
+          <w:lang w:val="ru-RU"/>
+        </w:rPr>
+        <w:t>Повторы встречаются равномерно в силу хеш</w:t>
+      </w:r>
+      <w:r>
+        <w:rPr>
+          <w:rFonts w:ascii="Times New Roman" w:hAnsi="Times New Roman"/>
+          <w:sz w:val="32"/>
+          <w:szCs w:val="32"/>
+          <w:rtl w:val="0"/>
+          <w:lang w:val="ru-RU"/>
+        </w:rPr>
+        <w:t>-</w:t>
+      </w:r>
+      <w:r>
+        <w:rPr>
+          <w:rFonts w:ascii="Times New Roman" w:hAnsi="Times New Roman" w:hint="default"/>
+          <w:sz w:val="32"/>
+          <w:szCs w:val="32"/>
+          <w:rtl w:val="0"/>
+          <w:lang w:val="ru-RU"/>
+        </w:rPr>
+        <w:t>функции</w:t>
+      </w:r>
+      <w:r>
+        <w:rPr>
+          <w:rFonts w:ascii="Times New Roman" w:hAnsi="Times New Roman"/>
+          <w:sz w:val="32"/>
+          <w:szCs w:val="32"/>
+          <w:rtl w:val="0"/>
+          <w:lang w:val="ru-RU"/>
+        </w:rPr>
+        <w:t>.</w:t>
+      </w:r>
+    </w:p>
+    <w:p>
+      <w:pPr>
+        <w:pStyle w:val="Default"/>
+        <w:tabs>
+          <w:tab w:val="left" w:pos="720"/>
+          <w:tab w:val="left" w:pos="1440"/>
+          <w:tab w:val="left" w:pos="2160"/>
+          <w:tab w:val="left" w:pos="2880"/>
+          <w:tab w:val="left" w:pos="3600"/>
+          <w:tab w:val="left" w:pos="4320"/>
+          <w:tab w:val="left" w:pos="5040"/>
+          <w:tab w:val="left" w:pos="5760"/>
+          <w:tab w:val="left" w:pos="6480"/>
+          <w:tab w:val="left" w:pos="7200"/>
+          <w:tab w:val="left" w:pos="7920"/>
+          <w:tab w:val="left" w:pos="8640"/>
+        </w:tabs>
+        <w:spacing w:line="360" w:lineRule="atLeast"/>
+      </w:pPr>
+      <w:r>
+        <w:rPr>
+          <w:rFonts w:ascii="Times New Roman" w:hAnsi="Times New Roman" w:hint="default"/>
+          <w:sz w:val="32"/>
+          <w:szCs w:val="32"/>
+          <w:rtl w:val="0"/>
+        </w:rPr>
+        <w:t xml:space="preserve">     Вывод</w:t>
+      </w:r>
+      <w:r>
+        <w:rPr>
+          <w:rFonts w:ascii="Times New Roman" w:hAnsi="Times New Roman"/>
+          <w:sz w:val="32"/>
+          <w:szCs w:val="32"/>
+          <w:rtl w:val="0"/>
+        </w:rPr>
+        <w:t xml:space="preserve">: </w:t>
+      </w:r>
+      <w:r>
+        <w:rPr>
+          <w:rFonts w:ascii="Times New Roman" w:hAnsi="Times New Roman" w:hint="default"/>
+          <w:sz w:val="32"/>
+          <w:szCs w:val="32"/>
+          <w:rtl w:val="0"/>
+          <w:lang w:val="ru-RU"/>
+        </w:rPr>
+        <w:t>хеш</w:t>
+      </w:r>
+      <w:r>
+        <w:rPr>
+          <w:rFonts w:ascii="Times New Roman" w:hAnsi="Times New Roman"/>
+          <w:sz w:val="32"/>
+          <w:szCs w:val="32"/>
+          <w:rtl w:val="0"/>
+          <w:lang w:val="ru-RU"/>
+        </w:rPr>
+        <w:t>-</w:t>
+      </w:r>
+      <w:r>
+        <w:rPr>
+          <w:rFonts w:ascii="Times New Roman" w:hAnsi="Times New Roman" w:hint="default"/>
+          <w:sz w:val="32"/>
+          <w:szCs w:val="32"/>
+          <w:rtl w:val="0"/>
+          <w:lang w:val="ru-RU"/>
+        </w:rPr>
+        <w:t>таблицы хорошо представляют данные в виде пар ключ</w:t>
+      </w:r>
+      <w:r>
+        <w:rPr>
+          <w:rFonts w:ascii="Times New Roman" w:hAnsi="Times New Roman"/>
+          <w:sz w:val="32"/>
+          <w:szCs w:val="32"/>
+          <w:rtl w:val="0"/>
+          <w:lang w:val="ru-RU"/>
+        </w:rPr>
+        <w:t>-</w:t>
+      </w:r>
+      <w:r>
+        <w:rPr>
+          <w:rFonts w:ascii="Times New Roman" w:hAnsi="Times New Roman" w:hint="default"/>
+          <w:sz w:val="32"/>
+          <w:szCs w:val="32"/>
+          <w:rtl w:val="0"/>
+          <w:lang w:val="ru-RU"/>
+        </w:rPr>
+        <w:t>значение и осуществляют удобный доступ к ним</w:t>
+      </w:r>
+      <w:r>
+        <w:rPr>
+          <w:rFonts w:ascii="Times New Roman" w:hAnsi="Times New Roman"/>
+          <w:sz w:val="32"/>
+          <w:szCs w:val="32"/>
+          <w:rtl w:val="0"/>
+          <w:lang w:val="ru-RU"/>
+        </w:rPr>
+        <w:t xml:space="preserve">, </w:t>
+      </w:r>
+      <w:r>
+        <w:rPr>
+          <w:rFonts w:ascii="Times New Roman" w:hAnsi="Times New Roman" w:hint="default"/>
+          <w:sz w:val="32"/>
+          <w:szCs w:val="32"/>
+          <w:rtl w:val="0"/>
+          <w:lang w:val="ru-RU"/>
+        </w:rPr>
+        <w:t>однако при выборе плохой хеш</w:t>
+      </w:r>
+      <w:r>
+        <w:rPr>
+          <w:rFonts w:ascii="Times New Roman" w:hAnsi="Times New Roman"/>
+          <w:sz w:val="32"/>
+          <w:szCs w:val="32"/>
+          <w:rtl w:val="0"/>
+          <w:lang w:val="ru-RU"/>
+        </w:rPr>
+        <w:t>-</w:t>
+      </w:r>
+      <w:r>
+        <w:rPr>
+          <w:rFonts w:ascii="Times New Roman" w:hAnsi="Times New Roman" w:hint="default"/>
+          <w:sz w:val="32"/>
+          <w:szCs w:val="32"/>
+          <w:rtl w:val="0"/>
+          <w:lang w:val="ru-RU"/>
+        </w:rPr>
+        <w:t>функции теряется эффективность в силу линейного возрастания количества сравнений и коллизий</w:t>
+      </w:r>
+      <w:r>
+        <w:rPr>
+          <w:rFonts w:ascii="Times New Roman" w:hAnsi="Times New Roman"/>
+          <w:sz w:val="32"/>
+          <w:szCs w:val="32"/>
+          <w:rtl w:val="0"/>
+          <w:lang w:val="ru-RU"/>
+        </w:rPr>
+        <w:t>.</w:t>
+      </w:r>
+      <w:r>
+        <w:rPr>
+          <w:rFonts w:ascii="Times New Roman" w:cs="Times New Roman" w:hAnsi="Times New Roman" w:eastAsia="Times New Roman"/>
+          <w:sz w:val="32"/>
+          <w:szCs w:val="32"/>
         </w:rPr>
       </w:r>
     </w:p>
     <w:sectPr>
-      <w:headerReference w:type="default" r:id="rId4"/>
-      <w:footerReference w:type="default" r:id="rId5"/>
+      <w:headerReference w:type="default" r:id="rId5"/>
+      <w:footerReference w:type="default" r:id="rId6"/>
       <w:pgSz w:w="11900" w:h="16840" w:orient="portrait"/>
       <w:pgMar w:top="1134" w:right="850" w:bottom="1134" w:left="1701" w:header="708" w:footer="708"/>
       <w:bidi w:val="0"/>
@@ -3126,7 +3374,7 @@
       <w:position w:val="0"/>
       <w:sz w:val="22"/>
       <w:szCs w:val="22"/>
-      <w:u w:val="none"/>
+      <w:u w:val="none" w:color="000000"/>
       <w:vertAlign w:val="baseline"/>
     </w:rPr>
   </w:style>
@@ -3265,13 +3513,7 @@
           <a:effectLst/>
         </a:effectStyle>
         <a:effectStyle>
-          <a:effectLst>
-            <a:outerShdw sx="100000" sy="100000" kx="0" ky="0" algn="b" rotWithShape="0" blurRad="38100" dist="20000" dir="5400000">
-              <a:srgbClr val="000000">
-                <a:alpha val="38000"/>
-              </a:srgbClr>
-            </a:outerShdw>
-          </a:effectLst>
+          <a:effectLst/>
         </a:effectStyle>
       </a:effectStyleLst>
       <a:bgFillStyleLst>
@@ -3370,10 +3612,10 @@
             </a:solidFill>
             <a:effectLst/>
             <a:uFillTx/>
-            <a:latin typeface="Cambria"/>
-            <a:ea typeface="Cambria"/>
-            <a:cs typeface="Cambria"/>
-            <a:sym typeface="Cambria"/>
+            <a:latin typeface="+mn-lt"/>
+            <a:ea typeface="+mn-ea"/>
+            <a:cs typeface="+mn-cs"/>
+            <a:sym typeface="Helvetica Neue"/>
           </a:defRPr>
         </a:defPPr>
         <a:lvl1pPr marL="0" marR="0" indent="0" algn="l" defTabSz="914400" rtl="0" fontAlgn="auto" latinLnBrk="1" hangingPunct="0">
@@ -3628,13 +3870,7 @@
           <a:prstDash val="solid"/>
           <a:round/>
         </a:ln>
-        <a:effectLst>
-          <a:outerShdw sx="100000" sy="100000" kx="0" ky="0" algn="b" rotWithShape="0" blurRad="38100" dist="20000" dir="5400000">
-            <a:srgbClr val="000000">
-              <a:alpha val="38000"/>
-            </a:srgbClr>
-          </a:outerShdw>
-        </a:effectLst>
+        <a:effectLst/>
         <a:sp3d/>
       </a:spPr>
       <a:bodyPr rot="0" spcFirstLastPara="1" vertOverflow="overflow" horzOverflow="overflow" vert="horz" wrap="square" lIns="91439" tIns="45719" rIns="91439" bIns="45719" numCol="1" spcCol="38100" rtlCol="0" anchor="t" upright="0">
@@ -3947,10 +4183,10 @@
             </a:solidFill>
             <a:effectLst/>
             <a:uFillTx/>
-            <a:latin typeface="Cambria"/>
-            <a:ea typeface="Cambria"/>
-            <a:cs typeface="Cambria"/>
-            <a:sym typeface="Cambria"/>
+            <a:latin typeface="+mn-lt"/>
+            <a:ea typeface="+mn-ea"/>
+            <a:cs typeface="+mn-cs"/>
+            <a:sym typeface="Helvetica Neue"/>
           </a:defRPr>
         </a:defPPr>
         <a:lvl1pPr marL="0" marR="0" indent="0" algn="l" defTabSz="914400" rtl="0" fontAlgn="auto" latinLnBrk="1" hangingPunct="0">

</xml_diff>